<commit_message>
Clean up dependencies and add new face recognition profiles
</commit_message>
<xml_diff>
--- a/backend/src/generated/MonthlyDepartmentReport.docx
+++ b/backend/src/generated/MonthlyDepartmentReport.docx
@@ -28,7 +28,7 @@
           <w:sz w:val="28"/>
           <w:szCs w:val="28"/>
         </w:rPr>
-        <w:t xml:space="preserve"> Attendance Report (All Months All Years</w:t>
+        <w:t xml:space="preserve"> Attendance Report (November 2025</w:t>
       </w:r>
       <w:proofErr w:type="spellStart"/>
       <w:r>
@@ -210,380 +210,6 @@
             </w:pPr>
             <w:r>
               <w:t>No. of Late</w:t>
-            </w:r>
-          </w:p>
-        </w:tc>
-      </w:tr>
-      <w:tr>
-        <w:trPr>
-          <w:trHeight w:val="696"/>
-        </w:trPr>
-        <w:tc>
-          <w:tcPr>
-            <w:cnfStyle w:val="001000000000" w:firstRow="0" w:lastRow="0" w:firstColumn="1" w:lastColumn="0" w:oddVBand="0" w:evenVBand="0" w:oddHBand="0" w:evenHBand="0" w:firstRowFirstColumn="0" w:firstRowLastColumn="0" w:lastRowFirstColumn="0" w:lastRowLastColumn="0"/>
-            <w:tcW w:w="2469" w:type="dxa"/>
-            <w:vAlign w:val="center"/>
-          </w:tcPr>
-          <w:p>
-            <w:pPr>
-              <w:jc w:val="center"/>
-              <w:rPr>
-                <w:b w:val="0"/>
-                <w:bCs w:val="0"/>
-              </w:rPr>
-            </w:pPr>
-            <w:r>
-              <w:rPr>
-                <w:b w:val="0"/>
-                <w:bCs w:val="0"/>
-              </w:rPr>
-              <w:t/>
-            </w:r>
-            <w:proofErr w:type="gramStart"/>
-            <w:r>
-              <w:rPr>
-                <w:b w:val="0"/>
-                <w:bCs w:val="0"/>
-              </w:rPr>
-              <w:t xml:space="preserve">Dizon, Sean Niel S.</w:t>
-            </w:r>
-            <w:proofErr w:type="gramEnd"/>
-            <w:r>
-              <w:rPr>
-                <w:b w:val="0"/>
-                <w:bCs w:val="0"/>
-              </w:rPr>
-              <w:t/>
-            </w:r>
-          </w:p>
-        </w:tc>
-        <w:tc>
-          <w:tcPr>
-            <w:tcW w:w="1624" w:type="dxa"/>
-            <w:vAlign w:val="center"/>
-          </w:tcPr>
-          <w:p>
-            <w:pPr>
-              <w:jc w:val="center"/>
-              <w:cnfStyle w:val="000000000000" w:firstRow="0" w:lastRow="0" w:firstColumn="0" w:lastColumn="0" w:oddVBand="0" w:evenVBand="0" w:oddHBand="0" w:evenHBand="0" w:firstRowFirstColumn="0" w:firstRowLastColumn="0" w:lastRowFirstColumn="0" w:lastRowLastColumn="0"/>
-            </w:pPr>
-            <w:r>
-              <w:t xml:space="preserve">IT 102</w:t>
-            </w:r>
-            <w:proofErr w:type="spellStart"/>
-            <w:r>
-              <w:t/>
-            </w:r>
-            <w:proofErr w:type="spellEnd"/>
-            <w:r>
-              <w:t/>
-            </w:r>
-          </w:p>
-        </w:tc>
-        <w:tc>
-          <w:tcPr>
-            <w:tcW w:w="2352" w:type="dxa"/>
-            <w:vAlign w:val="center"/>
-          </w:tcPr>
-          <w:p>
-            <w:pPr>
-              <w:jc w:val="center"/>
-              <w:cnfStyle w:val="000000000000" w:firstRow="0" w:lastRow="0" w:firstColumn="0" w:lastColumn="0" w:oddVBand="0" w:evenVBand="0" w:oddHBand="0" w:evenHBand="0" w:firstRowFirstColumn="0" w:firstRowLastColumn="0" w:lastRowFirstColumn="0" w:lastRowLastColumn="0"/>
-            </w:pPr>
-            <w:r>
-              <w:t xml:space="preserve">Computer Programming 2</w:t>
-            </w:r>
-            <w:proofErr w:type="spellStart"/>
-            <w:r>
-              <w:t/>
-            </w:r>
-            <w:proofErr w:type="spellEnd"/>
-            <w:r>
-              <w:t/>
-            </w:r>
-          </w:p>
-        </w:tc>
-        <w:tc>
-          <w:tcPr>
-            <w:tcW w:w="1954" w:type="dxa"/>
-            <w:vAlign w:val="center"/>
-          </w:tcPr>
-          <w:p>
-            <w:pPr>
-              <w:jc w:val="center"/>
-              <w:cnfStyle w:val="000000000000" w:firstRow="0" w:lastRow="0" w:firstColumn="0" w:lastColumn="0" w:oddVBand="0" w:evenVBand="0" w:oddHBand="0" w:evenHBand="0" w:firstRowFirstColumn="0" w:firstRowLastColumn="0" w:lastRowFirstColumn="0" w:lastRowLastColumn="0"/>
-            </w:pPr>
-            <w:r>
-              <w:t xml:space="preserve">3.25</w:t>
-            </w:r>
-            <w:proofErr w:type="spellStart"/>
-            <w:r>
-              <w:t/>
-            </w:r>
-            <w:proofErr w:type="spellEnd"/>
-            <w:r>
-              <w:t/>
-            </w:r>
-            <w:r>
-              <w:t xml:space="preserve"> hrs.</w:t>
-            </w:r>
-          </w:p>
-        </w:tc>
-        <w:tc>
-          <w:tcPr>
-            <w:tcW w:w="2124" w:type="dxa"/>
-            <w:vAlign w:val="center"/>
-          </w:tcPr>
-          <w:p>
-            <w:pPr>
-              <w:jc w:val="center"/>
-              <w:cnfStyle w:val="000000000000" w:firstRow="0" w:lastRow="0" w:firstColumn="0" w:lastColumn="0" w:oddVBand="0" w:evenVBand="0" w:oddHBand="0" w:evenHBand="0" w:firstRowFirstColumn="0" w:firstRowLastColumn="0" w:lastRowFirstColumn="0" w:lastRowLastColumn="0"/>
-            </w:pPr>
-            <w:r>
-              <w:t xml:space="preserve">5</w:t>
-            </w:r>
-            <w:proofErr w:type="spellStart"/>
-            <w:r>
-              <w:t/>
-            </w:r>
-            <w:proofErr w:type="spellEnd"/>
-            <w:r>
-              <w:t xml:space="preserve"> hrs.</w:t>
-            </w:r>
-          </w:p>
-        </w:tc>
-        <w:tc>
-          <w:tcPr>
-            <w:tcW w:w="2009" w:type="dxa"/>
-            <w:vAlign w:val="center"/>
-          </w:tcPr>
-          <w:p>
-            <w:pPr>
-              <w:jc w:val="center"/>
-              <w:cnfStyle w:val="000000000000" w:firstRow="0" w:lastRow="0" w:firstColumn="0" w:lastColumn="0" w:oddVBand="0" w:evenVBand="0" w:oddHBand="0" w:evenHBand="0" w:firstRowFirstColumn="0" w:firstRowLastColumn="0" w:lastRowFirstColumn="0" w:lastRowLastColumn="0"/>
-            </w:pPr>
-            <w:r>
-              <w:t xml:space="preserve">Lab 1</w:t>
-            </w:r>
-          </w:p>
-        </w:tc>
-        <w:tc>
-          <w:tcPr>
-            <w:tcW w:w="1428" w:type="dxa"/>
-            <w:vAlign w:val="center"/>
-          </w:tcPr>
-          <w:p>
-            <w:pPr>
-              <w:jc w:val="center"/>
-              <w:cnfStyle w:val="000000000000" w:firstRow="0" w:lastRow="0" w:firstColumn="0" w:lastColumn="0" w:oddVBand="0" w:evenVBand="0" w:oddHBand="0" w:evenHBand="0" w:firstRowFirstColumn="0" w:firstRowLastColumn="0" w:lastRowFirstColumn="0" w:lastRowLastColumn="0"/>
-            </w:pPr>
-            <w:r>
-              <w:t xml:space="preserve">1</w:t>
-            </w:r>
-          </w:p>
-        </w:tc>
-        <w:tc>
-          <w:tcPr>
-            <w:tcW w:w="1428" w:type="dxa"/>
-            <w:vAlign w:val="center"/>
-          </w:tcPr>
-          <w:p>
-            <w:pPr>
-              <w:jc w:val="center"/>
-              <w:cnfStyle w:val="000000000000" w:firstRow="0" w:lastRow="0" w:firstColumn="0" w:lastColumn="0" w:oddVBand="0" w:evenVBand="0" w:oddHBand="0" w:evenHBand="0" w:firstRowFirstColumn="0" w:firstRowLastColumn="0" w:lastRowFirstColumn="0" w:lastRowLastColumn="0"/>
-            </w:pPr>
-            <w:r>
-              <w:t xml:space="preserve">1</w:t>
-            </w:r>
-            <w:r>
-              <w:t/>
-            </w:r>
-          </w:p>
-        </w:tc>
-      </w:tr>
-      <w:tr>
-        <w:trPr>
-          <w:trHeight w:val="696"/>
-        </w:trPr>
-        <w:tc>
-          <w:tcPr>
-            <w:cnfStyle w:val="001000000000" w:firstRow="0" w:lastRow="0" w:firstColumn="1" w:lastColumn="0" w:oddVBand="0" w:evenVBand="0" w:oddHBand="0" w:evenHBand="0" w:firstRowFirstColumn="0" w:firstRowLastColumn="0" w:lastRowFirstColumn="0" w:lastRowLastColumn="0"/>
-            <w:tcW w:w="2469" w:type="dxa"/>
-            <w:vAlign w:val="center"/>
-          </w:tcPr>
-          <w:p>
-            <w:pPr>
-              <w:jc w:val="center"/>
-              <w:rPr>
-                <w:b w:val="0"/>
-                <w:bCs w:val="0"/>
-              </w:rPr>
-            </w:pPr>
-            <w:r>
-              <w:rPr>
-                <w:b w:val="0"/>
-                <w:bCs w:val="0"/>
-              </w:rPr>
-              <w:t/>
-            </w:r>
-            <w:proofErr w:type="gramStart"/>
-            <w:r>
-              <w:rPr>
-                <w:b w:val="0"/>
-                <w:bCs w:val="0"/>
-              </w:rPr>
-              <w:t xml:space="preserve">Dizon, Sean Niel S.</w:t>
-            </w:r>
-            <w:proofErr w:type="gramEnd"/>
-            <w:r>
-              <w:rPr>
-                <w:b w:val="0"/>
-                <w:bCs w:val="0"/>
-              </w:rPr>
-              <w:t/>
-            </w:r>
-          </w:p>
-        </w:tc>
-        <w:tc>
-          <w:tcPr>
-            <w:tcW w:w="1624" w:type="dxa"/>
-            <w:vAlign w:val="center"/>
-          </w:tcPr>
-          <w:p>
-            <w:pPr>
-              <w:jc w:val="center"/>
-              <w:cnfStyle w:val="000000000000" w:firstRow="0" w:lastRow="0" w:firstColumn="0" w:lastColumn="0" w:oddVBand="0" w:evenVBand="0" w:oddHBand="0" w:evenHBand="0" w:firstRowFirstColumn="0" w:firstRowLastColumn="0" w:lastRowFirstColumn="0" w:lastRowLastColumn="0"/>
-            </w:pPr>
-            <w:r>
-              <w:t xml:space="preserve">IT 103</w:t>
-            </w:r>
-            <w:proofErr w:type="spellStart"/>
-            <w:r>
-              <w:t/>
-            </w:r>
-            <w:proofErr w:type="spellEnd"/>
-            <w:r>
-              <w:t/>
-            </w:r>
-          </w:p>
-        </w:tc>
-        <w:tc>
-          <w:tcPr>
-            <w:tcW w:w="2352" w:type="dxa"/>
-            <w:vAlign w:val="center"/>
-          </w:tcPr>
-          <w:p>
-            <w:pPr>
-              <w:jc w:val="center"/>
-              <w:cnfStyle w:val="000000000000" w:firstRow="0" w:lastRow="0" w:firstColumn="0" w:lastColumn="0" w:oddVBand="0" w:evenVBand="0" w:oddHBand="0" w:evenHBand="0" w:firstRowFirstColumn="0" w:firstRowLastColumn="0" w:lastRowFirstColumn="0" w:lastRowLastColumn="0"/>
-            </w:pPr>
-            <w:r>
-              <w:t xml:space="preserve">Data Structures and Algorithms</w:t>
-            </w:r>
-            <w:proofErr w:type="spellStart"/>
-            <w:r>
-              <w:t/>
-            </w:r>
-            <w:proofErr w:type="spellEnd"/>
-            <w:r>
-              <w:t/>
-            </w:r>
-          </w:p>
-        </w:tc>
-        <w:tc>
-          <w:tcPr>
-            <w:tcW w:w="1954" w:type="dxa"/>
-            <w:vAlign w:val="center"/>
-          </w:tcPr>
-          <w:p>
-            <w:pPr>
-              <w:jc w:val="center"/>
-              <w:cnfStyle w:val="000000000000" w:firstRow="0" w:lastRow="0" w:firstColumn="0" w:lastColumn="0" w:oddVBand="0" w:evenVBand="0" w:oddHBand="0" w:evenHBand="0" w:firstRowFirstColumn="0" w:firstRowLastColumn="0" w:lastRowFirstColumn="0" w:lastRowLastColumn="0"/>
-            </w:pPr>
-            <w:r>
-              <w:t xml:space="preserve">3.25</w:t>
-            </w:r>
-            <w:proofErr w:type="spellStart"/>
-            <w:r>
-              <w:t/>
-            </w:r>
-            <w:proofErr w:type="spellEnd"/>
-            <w:r>
-              <w:t/>
-            </w:r>
-            <w:r>
-              <w:t xml:space="preserve"> hrs.</w:t>
-            </w:r>
-          </w:p>
-        </w:tc>
-        <w:tc>
-          <w:tcPr>
-            <w:tcW w:w="2124" w:type="dxa"/>
-            <w:vAlign w:val="center"/>
-          </w:tcPr>
-          <w:p>
-            <w:pPr>
-              <w:jc w:val="center"/>
-              <w:cnfStyle w:val="000000000000" w:firstRow="0" w:lastRow="0" w:firstColumn="0" w:lastColumn="0" w:oddVBand="0" w:evenVBand="0" w:oddHBand="0" w:evenHBand="0" w:firstRowFirstColumn="0" w:firstRowLastColumn="0" w:lastRowFirstColumn="0" w:lastRowLastColumn="0"/>
-            </w:pPr>
-            <w:r>
-              <w:t xml:space="preserve">5</w:t>
-            </w:r>
-            <w:proofErr w:type="spellStart"/>
-            <w:r>
-              <w:t/>
-            </w:r>
-            <w:proofErr w:type="spellEnd"/>
-            <w:r>
-              <w:t xml:space="preserve"> hrs.</w:t>
-            </w:r>
-          </w:p>
-        </w:tc>
-        <w:tc>
-          <w:tcPr>
-            <w:tcW w:w="2009" w:type="dxa"/>
-            <w:vAlign w:val="center"/>
-          </w:tcPr>
-          <w:p>
-            <w:pPr>
-              <w:jc w:val="center"/>
-              <w:cnfStyle w:val="000000000000" w:firstRow="0" w:lastRow="0" w:firstColumn="0" w:lastColumn="0" w:oddVBand="0" w:evenVBand="0" w:oddHBand="0" w:evenHBand="0" w:firstRowFirstColumn="0" w:firstRowLastColumn="0" w:lastRowFirstColumn="0" w:lastRowLastColumn="0"/>
-            </w:pPr>
-            <w:r>
-              <w:t xml:space="preserve">Lab 1</w:t>
-            </w:r>
-          </w:p>
-        </w:tc>
-        <w:tc>
-          <w:tcPr>
-            <w:tcW w:w="1428" w:type="dxa"/>
-            <w:vAlign w:val="center"/>
-          </w:tcPr>
-          <w:p>
-            <w:pPr>
-              <w:jc w:val="center"/>
-              <w:cnfStyle w:val="000000000000" w:firstRow="0" w:lastRow="0" w:firstColumn="0" w:lastColumn="0" w:oddVBand="0" w:evenVBand="0" w:oddHBand="0" w:evenHBand="0" w:firstRowFirstColumn="0" w:firstRowLastColumn="0" w:lastRowFirstColumn="0" w:lastRowLastColumn="0"/>
-            </w:pPr>
-            <w:r>
-              <w:t xml:space="preserve">1</w:t>
-            </w:r>
-          </w:p>
-        </w:tc>
-        <w:tc>
-          <w:tcPr>
-            <w:tcW w:w="1428" w:type="dxa"/>
-            <w:vAlign w:val="center"/>
-          </w:tcPr>
-          <w:p>
-            <w:pPr>
-              <w:jc w:val="center"/>
-              <w:cnfStyle w:val="000000000000" w:firstRow="0" w:lastRow="0" w:firstColumn="0" w:lastColumn="0" w:oddVBand="0" w:evenVBand="0" w:oddHBand="0" w:evenHBand="0" w:firstRowFirstColumn="0" w:firstRowLastColumn="0" w:lastRowFirstColumn="0" w:lastRowLastColumn="0"/>
-            </w:pPr>
-            <w:r>
-              <w:t xml:space="preserve">1</w:t>
-            </w:r>
-            <w:r>
-              <w:t/>
             </w:r>
           </w:p>
         </w:tc>

</xml_diff>

<commit_message>
updated face recog and others
</commit_message>
<xml_diff>
--- a/backend/src/generated/MonthlyDepartmentReport.docx
+++ b/backend/src/generated/MonthlyDepartmentReport.docx
@@ -28,7 +28,7 @@
           <w:sz w:val="28"/>
           <w:szCs w:val="28"/>
         </w:rPr>
-        <w:t xml:space="preserve"> Attendance Report (November 2025</w:t>
+        <w:t xml:space="preserve"> Attendance Report (All Months All Years</w:t>
       </w:r>
       <w:proofErr w:type="spellStart"/>
       <w:r>
@@ -210,6 +210,941 @@
             </w:pPr>
             <w:r>
               <w:t>No. of Late</w:t>
+            </w:r>
+          </w:p>
+        </w:tc>
+      </w:tr>
+      <w:tr>
+        <w:trPr>
+          <w:trHeight w:val="696"/>
+        </w:trPr>
+        <w:tc>
+          <w:tcPr>
+            <w:cnfStyle w:val="001000000000" w:firstRow="0" w:lastRow="0" w:firstColumn="1" w:lastColumn="0" w:oddVBand="0" w:evenVBand="0" w:oddHBand="0" w:evenHBand="0" w:firstRowFirstColumn="0" w:firstRowLastColumn="0" w:lastRowFirstColumn="0" w:lastRowLastColumn="0"/>
+            <w:tcW w:w="2469" w:type="dxa"/>
+            <w:vAlign w:val="center"/>
+          </w:tcPr>
+          <w:p>
+            <w:pPr>
+              <w:jc w:val="center"/>
+              <w:rPr>
+                <w:b w:val="0"/>
+                <w:bCs w:val="0"/>
+              </w:rPr>
+            </w:pPr>
+            <w:r>
+              <w:rPr>
+                <w:b w:val="0"/>
+                <w:bCs w:val="0"/>
+              </w:rPr>
+              <w:t/>
+            </w:r>
+            <w:proofErr w:type="gramStart"/>
+            <w:r>
+              <w:rPr>
+                <w:b w:val="0"/>
+                <w:bCs w:val="0"/>
+              </w:rPr>
+              <w:t xml:space="preserve">Dizon, Sean Niel S.</w:t>
+            </w:r>
+            <w:proofErr w:type="gramEnd"/>
+            <w:r>
+              <w:rPr>
+                <w:b w:val="0"/>
+                <w:bCs w:val="0"/>
+              </w:rPr>
+              <w:t/>
+            </w:r>
+          </w:p>
+        </w:tc>
+        <w:tc>
+          <w:tcPr>
+            <w:tcW w:w="1624" w:type="dxa"/>
+            <w:vAlign w:val="center"/>
+          </w:tcPr>
+          <w:p>
+            <w:pPr>
+              <w:jc w:val="center"/>
+              <w:cnfStyle w:val="000000000000" w:firstRow="0" w:lastRow="0" w:firstColumn="0" w:lastColumn="0" w:oddVBand="0" w:evenVBand="0" w:oddHBand="0" w:evenHBand="0" w:firstRowFirstColumn="0" w:firstRowLastColumn="0" w:lastRowFirstColumn="0" w:lastRowLastColumn="0"/>
+            </w:pPr>
+            <w:r>
+              <w:t xml:space="preserve">IT 102</w:t>
+            </w:r>
+            <w:proofErr w:type="spellStart"/>
+            <w:r>
+              <w:t/>
+            </w:r>
+            <w:proofErr w:type="spellEnd"/>
+            <w:r>
+              <w:t/>
+            </w:r>
+          </w:p>
+        </w:tc>
+        <w:tc>
+          <w:tcPr>
+            <w:tcW w:w="2352" w:type="dxa"/>
+            <w:vAlign w:val="center"/>
+          </w:tcPr>
+          <w:p>
+            <w:pPr>
+              <w:jc w:val="center"/>
+              <w:cnfStyle w:val="000000000000" w:firstRow="0" w:lastRow="0" w:firstColumn="0" w:lastColumn="0" w:oddVBand="0" w:evenVBand="0" w:oddHBand="0" w:evenHBand="0" w:firstRowFirstColumn="0" w:firstRowLastColumn="0" w:lastRowFirstColumn="0" w:lastRowLastColumn="0"/>
+            </w:pPr>
+            <w:r>
+              <w:t xml:space="preserve">Computer Programming 2</w:t>
+            </w:r>
+            <w:proofErr w:type="spellStart"/>
+            <w:r>
+              <w:t/>
+            </w:r>
+            <w:proofErr w:type="spellEnd"/>
+            <w:r>
+              <w:t/>
+            </w:r>
+          </w:p>
+        </w:tc>
+        <w:tc>
+          <w:tcPr>
+            <w:tcW w:w="1954" w:type="dxa"/>
+            <w:vAlign w:val="center"/>
+          </w:tcPr>
+          <w:p>
+            <w:pPr>
+              <w:jc w:val="center"/>
+              <w:cnfStyle w:val="000000000000" w:firstRow="0" w:lastRow="0" w:firstColumn="0" w:lastColumn="0" w:oddVBand="0" w:evenVBand="0" w:oddHBand="0" w:evenHBand="0" w:firstRowFirstColumn="0" w:firstRowLastColumn="0" w:lastRowFirstColumn="0" w:lastRowLastColumn="0"/>
+            </w:pPr>
+            <w:r>
+              <w:t xml:space="preserve">0</w:t>
+            </w:r>
+            <w:proofErr w:type="spellStart"/>
+            <w:r>
+              <w:t/>
+            </w:r>
+            <w:proofErr w:type="spellEnd"/>
+            <w:r>
+              <w:t/>
+            </w:r>
+            <w:r>
+              <w:t xml:space="preserve"> hrs.</w:t>
+            </w:r>
+          </w:p>
+        </w:tc>
+        <w:tc>
+          <w:tcPr>
+            <w:tcW w:w="2124" w:type="dxa"/>
+            <w:vAlign w:val="center"/>
+          </w:tcPr>
+          <w:p>
+            <w:pPr>
+              <w:jc w:val="center"/>
+              <w:cnfStyle w:val="000000000000" w:firstRow="0" w:lastRow="0" w:firstColumn="0" w:lastColumn="0" w:oddVBand="0" w:evenVBand="0" w:oddHBand="0" w:evenHBand="0" w:firstRowFirstColumn="0" w:firstRowLastColumn="0" w:lastRowFirstColumn="0" w:lastRowLastColumn="0"/>
+            </w:pPr>
+            <w:r>
+              <w:t xml:space="preserve">1</w:t>
+            </w:r>
+            <w:proofErr w:type="spellStart"/>
+            <w:r>
+              <w:t/>
+            </w:r>
+            <w:proofErr w:type="spellEnd"/>
+            <w:r>
+              <w:t xml:space="preserve"> hrs.</w:t>
+            </w:r>
+          </w:p>
+        </w:tc>
+        <w:tc>
+          <w:tcPr>
+            <w:tcW w:w="2009" w:type="dxa"/>
+            <w:vAlign w:val="center"/>
+          </w:tcPr>
+          <w:p>
+            <w:pPr>
+              <w:jc w:val="center"/>
+              <w:cnfStyle w:val="000000000000" w:firstRow="0" w:lastRow="0" w:firstColumn="0" w:lastColumn="0" w:oddVBand="0" w:evenVBand="0" w:oddHBand="0" w:evenHBand="0" w:firstRowFirstColumn="0" w:firstRowLastColumn="0" w:lastRowFirstColumn="0" w:lastRowLastColumn="0"/>
+            </w:pPr>
+            <w:r>
+              <w:t xml:space="preserve">Lab 1</w:t>
+            </w:r>
+          </w:p>
+        </w:tc>
+        <w:tc>
+          <w:tcPr>
+            <w:tcW w:w="1428" w:type="dxa"/>
+            <w:vAlign w:val="center"/>
+          </w:tcPr>
+          <w:p>
+            <w:pPr>
+              <w:jc w:val="center"/>
+              <w:cnfStyle w:val="000000000000" w:firstRow="0" w:lastRow="0" w:firstColumn="0" w:lastColumn="0" w:oddVBand="0" w:evenVBand="0" w:oddHBand="0" w:evenHBand="0" w:firstRowFirstColumn="0" w:firstRowLastColumn="0" w:lastRowFirstColumn="0" w:lastRowLastColumn="0"/>
+            </w:pPr>
+            <w:r>
+              <w:t xml:space="preserve">1</w:t>
+            </w:r>
+          </w:p>
+        </w:tc>
+        <w:tc>
+          <w:tcPr>
+            <w:tcW w:w="1428" w:type="dxa"/>
+            <w:vAlign w:val="center"/>
+          </w:tcPr>
+          <w:p>
+            <w:pPr>
+              <w:jc w:val="center"/>
+              <w:cnfStyle w:val="000000000000" w:firstRow="0" w:lastRow="0" w:firstColumn="0" w:lastColumn="0" w:oddVBand="0" w:evenVBand="0" w:oddHBand="0" w:evenHBand="0" w:firstRowFirstColumn="0" w:firstRowLastColumn="0" w:lastRowFirstColumn="0" w:lastRowLastColumn="0"/>
+            </w:pPr>
+            <w:r>
+              <w:t xml:space="preserve">0</w:t>
+            </w:r>
+            <w:r>
+              <w:t/>
+            </w:r>
+          </w:p>
+        </w:tc>
+      </w:tr>
+      <w:tr>
+        <w:trPr>
+          <w:trHeight w:val="696"/>
+        </w:trPr>
+        <w:tc>
+          <w:tcPr>
+            <w:cnfStyle w:val="001000000000" w:firstRow="0" w:lastRow="0" w:firstColumn="1" w:lastColumn="0" w:oddVBand="0" w:evenVBand="0" w:oddHBand="0" w:evenHBand="0" w:firstRowFirstColumn="0" w:firstRowLastColumn="0" w:lastRowFirstColumn="0" w:lastRowLastColumn="0"/>
+            <w:tcW w:w="2469" w:type="dxa"/>
+            <w:vAlign w:val="center"/>
+          </w:tcPr>
+          <w:p>
+            <w:pPr>
+              <w:jc w:val="center"/>
+              <w:rPr>
+                <w:b w:val="0"/>
+                <w:bCs w:val="0"/>
+              </w:rPr>
+            </w:pPr>
+            <w:r>
+              <w:rPr>
+                <w:b w:val="0"/>
+                <w:bCs w:val="0"/>
+              </w:rPr>
+              <w:t/>
+            </w:r>
+            <w:proofErr w:type="gramStart"/>
+            <w:r>
+              <w:rPr>
+                <w:b w:val="0"/>
+                <w:bCs w:val="0"/>
+              </w:rPr>
+              <w:t xml:space="preserve">Dizon, Sean Niel S.</w:t>
+            </w:r>
+            <w:proofErr w:type="gramEnd"/>
+            <w:r>
+              <w:rPr>
+                <w:b w:val="0"/>
+                <w:bCs w:val="0"/>
+              </w:rPr>
+              <w:t/>
+            </w:r>
+          </w:p>
+        </w:tc>
+        <w:tc>
+          <w:tcPr>
+            <w:tcW w:w="1624" w:type="dxa"/>
+            <w:vAlign w:val="center"/>
+          </w:tcPr>
+          <w:p>
+            <w:pPr>
+              <w:jc w:val="center"/>
+              <w:cnfStyle w:val="000000000000" w:firstRow="0" w:lastRow="0" w:firstColumn="0" w:lastColumn="0" w:oddVBand="0" w:evenVBand="0" w:oddHBand="0" w:evenHBand="0" w:firstRowFirstColumn="0" w:firstRowLastColumn="0" w:lastRowFirstColumn="0" w:lastRowLastColumn="0"/>
+            </w:pPr>
+            <w:r>
+              <w:t xml:space="preserve">IT 103</w:t>
+            </w:r>
+            <w:proofErr w:type="spellStart"/>
+            <w:r>
+              <w:t/>
+            </w:r>
+            <w:proofErr w:type="spellEnd"/>
+            <w:r>
+              <w:t/>
+            </w:r>
+          </w:p>
+        </w:tc>
+        <w:tc>
+          <w:tcPr>
+            <w:tcW w:w="2352" w:type="dxa"/>
+            <w:vAlign w:val="center"/>
+          </w:tcPr>
+          <w:p>
+            <w:pPr>
+              <w:jc w:val="center"/>
+              <w:cnfStyle w:val="000000000000" w:firstRow="0" w:lastRow="0" w:firstColumn="0" w:lastColumn="0" w:oddVBand="0" w:evenVBand="0" w:oddHBand="0" w:evenHBand="0" w:firstRowFirstColumn="0" w:firstRowLastColumn="0" w:lastRowFirstColumn="0" w:lastRowLastColumn="0"/>
+            </w:pPr>
+            <w:r>
+              <w:t xml:space="preserve">Data Structures and Algorithms</w:t>
+            </w:r>
+            <w:proofErr w:type="spellStart"/>
+            <w:r>
+              <w:t/>
+            </w:r>
+            <w:proofErr w:type="spellEnd"/>
+            <w:r>
+              <w:t/>
+            </w:r>
+          </w:p>
+        </w:tc>
+        <w:tc>
+          <w:tcPr>
+            <w:tcW w:w="1954" w:type="dxa"/>
+            <w:vAlign w:val="center"/>
+          </w:tcPr>
+          <w:p>
+            <w:pPr>
+              <w:jc w:val="center"/>
+              <w:cnfStyle w:val="000000000000" w:firstRow="0" w:lastRow="0" w:firstColumn="0" w:lastColumn="0" w:oddVBand="0" w:evenVBand="0" w:oddHBand="0" w:evenHBand="0" w:firstRowFirstColumn="0" w:firstRowLastColumn="0" w:lastRowFirstColumn="0" w:lastRowLastColumn="0"/>
+            </w:pPr>
+            <w:r>
+              <w:t xml:space="preserve">0</w:t>
+            </w:r>
+            <w:proofErr w:type="spellStart"/>
+            <w:r>
+              <w:t/>
+            </w:r>
+            <w:proofErr w:type="spellEnd"/>
+            <w:r>
+              <w:t/>
+            </w:r>
+            <w:r>
+              <w:t xml:space="preserve"> hrs.</w:t>
+            </w:r>
+          </w:p>
+        </w:tc>
+        <w:tc>
+          <w:tcPr>
+            <w:tcW w:w="2124" w:type="dxa"/>
+            <w:vAlign w:val="center"/>
+          </w:tcPr>
+          <w:p>
+            <w:pPr>
+              <w:jc w:val="center"/>
+              <w:cnfStyle w:val="000000000000" w:firstRow="0" w:lastRow="0" w:firstColumn="0" w:lastColumn="0" w:oddVBand="0" w:evenVBand="0" w:oddHBand="0" w:evenHBand="0" w:firstRowFirstColumn="0" w:firstRowLastColumn="0" w:lastRowFirstColumn="0" w:lastRowLastColumn="0"/>
+            </w:pPr>
+            <w:r>
+              <w:t xml:space="preserve">1</w:t>
+            </w:r>
+            <w:proofErr w:type="spellStart"/>
+            <w:r>
+              <w:t/>
+            </w:r>
+            <w:proofErr w:type="spellEnd"/>
+            <w:r>
+              <w:t xml:space="preserve"> hrs.</w:t>
+            </w:r>
+          </w:p>
+        </w:tc>
+        <w:tc>
+          <w:tcPr>
+            <w:tcW w:w="2009" w:type="dxa"/>
+            <w:vAlign w:val="center"/>
+          </w:tcPr>
+          <w:p>
+            <w:pPr>
+              <w:jc w:val="center"/>
+              <w:cnfStyle w:val="000000000000" w:firstRow="0" w:lastRow="0" w:firstColumn="0" w:lastColumn="0" w:oddVBand="0" w:evenVBand="0" w:oddHBand="0" w:evenHBand="0" w:firstRowFirstColumn="0" w:firstRowLastColumn="0" w:lastRowFirstColumn="0" w:lastRowLastColumn="0"/>
+            </w:pPr>
+            <w:r>
+              <w:t xml:space="preserve">Lab 1</w:t>
+            </w:r>
+          </w:p>
+        </w:tc>
+        <w:tc>
+          <w:tcPr>
+            <w:tcW w:w="1428" w:type="dxa"/>
+            <w:vAlign w:val="center"/>
+          </w:tcPr>
+          <w:p>
+            <w:pPr>
+              <w:jc w:val="center"/>
+              <w:cnfStyle w:val="000000000000" w:firstRow="0" w:lastRow="0" w:firstColumn="0" w:lastColumn="0" w:oddVBand="0" w:evenVBand="0" w:oddHBand="0" w:evenHBand="0" w:firstRowFirstColumn="0" w:firstRowLastColumn="0" w:lastRowFirstColumn="0" w:lastRowLastColumn="0"/>
+            </w:pPr>
+            <w:r>
+              <w:t xml:space="preserve">1</w:t>
+            </w:r>
+          </w:p>
+        </w:tc>
+        <w:tc>
+          <w:tcPr>
+            <w:tcW w:w="1428" w:type="dxa"/>
+            <w:vAlign w:val="center"/>
+          </w:tcPr>
+          <w:p>
+            <w:pPr>
+              <w:jc w:val="center"/>
+              <w:cnfStyle w:val="000000000000" w:firstRow="0" w:lastRow="0" w:firstColumn="0" w:lastColumn="0" w:oddVBand="0" w:evenVBand="0" w:oddHBand="0" w:evenHBand="0" w:firstRowFirstColumn="0" w:firstRowLastColumn="0" w:lastRowFirstColumn="0" w:lastRowLastColumn="0"/>
+            </w:pPr>
+            <w:r>
+              <w:t xml:space="preserve">0</w:t>
+            </w:r>
+            <w:r>
+              <w:t/>
+            </w:r>
+          </w:p>
+        </w:tc>
+      </w:tr>
+      <w:tr>
+        <w:trPr>
+          <w:trHeight w:val="696"/>
+        </w:trPr>
+        <w:tc>
+          <w:tcPr>
+            <w:cnfStyle w:val="001000000000" w:firstRow="0" w:lastRow="0" w:firstColumn="1" w:lastColumn="0" w:oddVBand="0" w:evenVBand="0" w:oddHBand="0" w:evenHBand="0" w:firstRowFirstColumn="0" w:firstRowLastColumn="0" w:lastRowFirstColumn="0" w:lastRowLastColumn="0"/>
+            <w:tcW w:w="2469" w:type="dxa"/>
+            <w:vAlign w:val="center"/>
+          </w:tcPr>
+          <w:p>
+            <w:pPr>
+              <w:jc w:val="center"/>
+              <w:rPr>
+                <w:b w:val="0"/>
+                <w:bCs w:val="0"/>
+              </w:rPr>
+            </w:pPr>
+            <w:r>
+              <w:rPr>
+                <w:b w:val="0"/>
+                <w:bCs w:val="0"/>
+              </w:rPr>
+              <w:t/>
+            </w:r>
+            <w:proofErr w:type="gramStart"/>
+            <w:r>
+              <w:rPr>
+                <w:b w:val="0"/>
+                <w:bCs w:val="0"/>
+              </w:rPr>
+              <w:t xml:space="preserve">Dizon, Sean Niel S.</w:t>
+            </w:r>
+            <w:proofErr w:type="gramEnd"/>
+            <w:r>
+              <w:rPr>
+                <w:b w:val="0"/>
+                <w:bCs w:val="0"/>
+              </w:rPr>
+              <w:t/>
+            </w:r>
+          </w:p>
+        </w:tc>
+        <w:tc>
+          <w:tcPr>
+            <w:tcW w:w="1624" w:type="dxa"/>
+            <w:vAlign w:val="center"/>
+          </w:tcPr>
+          <w:p>
+            <w:pPr>
+              <w:jc w:val="center"/>
+              <w:cnfStyle w:val="000000000000" w:firstRow="0" w:lastRow="0" w:firstColumn="0" w:lastColumn="0" w:oddVBand="0" w:evenVBand="0" w:oddHBand="0" w:evenHBand="0" w:firstRowFirstColumn="0" w:firstRowLastColumn="0" w:lastRowFirstColumn="0" w:lastRowLastColumn="0"/>
+            </w:pPr>
+            <w:r>
+              <w:t xml:space="preserve">IT 104</w:t>
+            </w:r>
+            <w:proofErr w:type="spellStart"/>
+            <w:r>
+              <w:t/>
+            </w:r>
+            <w:proofErr w:type="spellEnd"/>
+            <w:r>
+              <w:t/>
+            </w:r>
+          </w:p>
+        </w:tc>
+        <w:tc>
+          <w:tcPr>
+            <w:tcW w:w="2352" w:type="dxa"/>
+            <w:vAlign w:val="center"/>
+          </w:tcPr>
+          <w:p>
+            <w:pPr>
+              <w:jc w:val="center"/>
+              <w:cnfStyle w:val="000000000000" w:firstRow="0" w:lastRow="0" w:firstColumn="0" w:lastColumn="0" w:oddVBand="0" w:evenVBand="0" w:oddHBand="0" w:evenHBand="0" w:firstRowFirstColumn="0" w:firstRowLastColumn="0" w:lastRowFirstColumn="0" w:lastRowLastColumn="0"/>
+            </w:pPr>
+            <w:r>
+              <w:t xml:space="preserve">System Analysis and Design</w:t>
+            </w:r>
+            <w:proofErr w:type="spellStart"/>
+            <w:r>
+              <w:t/>
+            </w:r>
+            <w:proofErr w:type="spellEnd"/>
+            <w:r>
+              <w:t/>
+            </w:r>
+          </w:p>
+        </w:tc>
+        <w:tc>
+          <w:tcPr>
+            <w:tcW w:w="1954" w:type="dxa"/>
+            <w:vAlign w:val="center"/>
+          </w:tcPr>
+          <w:p>
+            <w:pPr>
+              <w:jc w:val="center"/>
+              <w:cnfStyle w:val="000000000000" w:firstRow="0" w:lastRow="0" w:firstColumn="0" w:lastColumn="0" w:oddVBand="0" w:evenVBand="0" w:oddHBand="0" w:evenHBand="0" w:firstRowFirstColumn="0" w:firstRowLastColumn="0" w:lastRowFirstColumn="0" w:lastRowLastColumn="0"/>
+            </w:pPr>
+            <w:r>
+              <w:t xml:space="preserve">0</w:t>
+            </w:r>
+            <w:proofErr w:type="spellStart"/>
+            <w:r>
+              <w:t/>
+            </w:r>
+            <w:proofErr w:type="spellEnd"/>
+            <w:r>
+              <w:t/>
+            </w:r>
+            <w:r>
+              <w:t xml:space="preserve"> hrs.</w:t>
+            </w:r>
+          </w:p>
+        </w:tc>
+        <w:tc>
+          <w:tcPr>
+            <w:tcW w:w="2124" w:type="dxa"/>
+            <w:vAlign w:val="center"/>
+          </w:tcPr>
+          <w:p>
+            <w:pPr>
+              <w:jc w:val="center"/>
+              <w:cnfStyle w:val="000000000000" w:firstRow="0" w:lastRow="0" w:firstColumn="0" w:lastColumn="0" w:oddVBand="0" w:evenVBand="0" w:oddHBand="0" w:evenHBand="0" w:firstRowFirstColumn="0" w:firstRowLastColumn="0" w:lastRowFirstColumn="0" w:lastRowLastColumn="0"/>
+            </w:pPr>
+            <w:r>
+              <w:t xml:space="preserve">1</w:t>
+            </w:r>
+            <w:proofErr w:type="spellStart"/>
+            <w:r>
+              <w:t/>
+            </w:r>
+            <w:proofErr w:type="spellEnd"/>
+            <w:r>
+              <w:t xml:space="preserve"> hrs.</w:t>
+            </w:r>
+          </w:p>
+        </w:tc>
+        <w:tc>
+          <w:tcPr>
+            <w:tcW w:w="2009" w:type="dxa"/>
+            <w:vAlign w:val="center"/>
+          </w:tcPr>
+          <w:p>
+            <w:pPr>
+              <w:jc w:val="center"/>
+              <w:cnfStyle w:val="000000000000" w:firstRow="0" w:lastRow="0" w:firstColumn="0" w:lastColumn="0" w:oddVBand="0" w:evenVBand="0" w:oddHBand="0" w:evenHBand="0" w:firstRowFirstColumn="0" w:firstRowLastColumn="0" w:lastRowFirstColumn="0" w:lastRowLastColumn="0"/>
+            </w:pPr>
+            <w:r>
+              <w:t xml:space="preserve">Lab 1</w:t>
+            </w:r>
+          </w:p>
+        </w:tc>
+        <w:tc>
+          <w:tcPr>
+            <w:tcW w:w="1428" w:type="dxa"/>
+            <w:vAlign w:val="center"/>
+          </w:tcPr>
+          <w:p>
+            <w:pPr>
+              <w:jc w:val="center"/>
+              <w:cnfStyle w:val="000000000000" w:firstRow="0" w:lastRow="0" w:firstColumn="0" w:lastColumn="0" w:oddVBand="0" w:evenVBand="0" w:oddHBand="0" w:evenHBand="0" w:firstRowFirstColumn="0" w:firstRowLastColumn="0" w:lastRowFirstColumn="0" w:lastRowLastColumn="0"/>
+            </w:pPr>
+            <w:r>
+              <w:t xml:space="preserve">1</w:t>
+            </w:r>
+          </w:p>
+        </w:tc>
+        <w:tc>
+          <w:tcPr>
+            <w:tcW w:w="1428" w:type="dxa"/>
+            <w:vAlign w:val="center"/>
+          </w:tcPr>
+          <w:p>
+            <w:pPr>
+              <w:jc w:val="center"/>
+              <w:cnfStyle w:val="000000000000" w:firstRow="0" w:lastRow="0" w:firstColumn="0" w:lastColumn="0" w:oddVBand="0" w:evenVBand="0" w:oddHBand="0" w:evenHBand="0" w:firstRowFirstColumn="0" w:firstRowLastColumn="0" w:lastRowFirstColumn="0" w:lastRowLastColumn="0"/>
+            </w:pPr>
+            <w:r>
+              <w:t xml:space="preserve">0</w:t>
+            </w:r>
+            <w:r>
+              <w:t/>
+            </w:r>
+          </w:p>
+        </w:tc>
+      </w:tr>
+      <w:tr>
+        <w:trPr>
+          <w:trHeight w:val="696"/>
+        </w:trPr>
+        <w:tc>
+          <w:tcPr>
+            <w:cnfStyle w:val="001000000000" w:firstRow="0" w:lastRow="0" w:firstColumn="1" w:lastColumn="0" w:oddVBand="0" w:evenVBand="0" w:oddHBand="0" w:evenHBand="0" w:firstRowFirstColumn="0" w:firstRowLastColumn="0" w:lastRowFirstColumn="0" w:lastRowLastColumn="0"/>
+            <w:tcW w:w="2469" w:type="dxa"/>
+            <w:vAlign w:val="center"/>
+          </w:tcPr>
+          <w:p>
+            <w:pPr>
+              <w:jc w:val="center"/>
+              <w:rPr>
+                <w:b w:val="0"/>
+                <w:bCs w:val="0"/>
+              </w:rPr>
+            </w:pPr>
+            <w:r>
+              <w:rPr>
+                <w:b w:val="0"/>
+                <w:bCs w:val="0"/>
+              </w:rPr>
+              <w:t/>
+            </w:r>
+            <w:proofErr w:type="gramStart"/>
+            <w:r>
+              <w:rPr>
+                <w:b w:val="0"/>
+                <w:bCs w:val="0"/>
+              </w:rPr>
+              <w:t xml:space="preserve">Dizon, Sean Niel S.</w:t>
+            </w:r>
+            <w:proofErr w:type="gramEnd"/>
+            <w:r>
+              <w:rPr>
+                <w:b w:val="0"/>
+                <w:bCs w:val="0"/>
+              </w:rPr>
+              <w:t/>
+            </w:r>
+          </w:p>
+        </w:tc>
+        <w:tc>
+          <w:tcPr>
+            <w:tcW w:w="1624" w:type="dxa"/>
+            <w:vAlign w:val="center"/>
+          </w:tcPr>
+          <w:p>
+            <w:pPr>
+              <w:jc w:val="center"/>
+              <w:cnfStyle w:val="000000000000" w:firstRow="0" w:lastRow="0" w:firstColumn="0" w:lastColumn="0" w:oddVBand="0" w:evenVBand="0" w:oddHBand="0" w:evenHBand="0" w:firstRowFirstColumn="0" w:firstRowLastColumn="0" w:lastRowFirstColumn="0" w:lastRowLastColumn="0"/>
+            </w:pPr>
+            <w:r>
+              <w:t xml:space="preserve">IT 214</w:t>
+            </w:r>
+            <w:proofErr w:type="spellStart"/>
+            <w:r>
+              <w:t/>
+            </w:r>
+            <w:proofErr w:type="spellEnd"/>
+            <w:r>
+              <w:t/>
+            </w:r>
+          </w:p>
+        </w:tc>
+        <w:tc>
+          <w:tcPr>
+            <w:tcW w:w="2352" w:type="dxa"/>
+            <w:vAlign w:val="center"/>
+          </w:tcPr>
+          <w:p>
+            <w:pPr>
+              <w:jc w:val="center"/>
+              <w:cnfStyle w:val="000000000000" w:firstRow="0" w:lastRow="0" w:firstColumn="0" w:lastColumn="0" w:oddVBand="0" w:evenVBand="0" w:oddHBand="0" w:evenHBand="0" w:firstRowFirstColumn="0" w:firstRowLastColumn="0" w:lastRowFirstColumn="0" w:lastRowLastColumn="0"/>
+            </w:pPr>
+            <w:r>
+              <w:t xml:space="preserve">Web Systems and Technologies</w:t>
+            </w:r>
+            <w:proofErr w:type="spellStart"/>
+            <w:r>
+              <w:t/>
+            </w:r>
+            <w:proofErr w:type="spellEnd"/>
+            <w:r>
+              <w:t/>
+            </w:r>
+          </w:p>
+        </w:tc>
+        <w:tc>
+          <w:tcPr>
+            <w:tcW w:w="1954" w:type="dxa"/>
+            <w:vAlign w:val="center"/>
+          </w:tcPr>
+          <w:p>
+            <w:pPr>
+              <w:jc w:val="center"/>
+              <w:cnfStyle w:val="000000000000" w:firstRow="0" w:lastRow="0" w:firstColumn="0" w:lastColumn="0" w:oddVBand="0" w:evenVBand="0" w:oddHBand="0" w:evenHBand="0" w:firstRowFirstColumn="0" w:firstRowLastColumn="0" w:lastRowFirstColumn="0" w:lastRowLastColumn="0"/>
+            </w:pPr>
+            <w:r>
+              <w:t xml:space="preserve">0</w:t>
+            </w:r>
+            <w:proofErr w:type="spellStart"/>
+            <w:r>
+              <w:t/>
+            </w:r>
+            <w:proofErr w:type="spellEnd"/>
+            <w:r>
+              <w:t/>
+            </w:r>
+            <w:r>
+              <w:t xml:space="preserve"> hrs.</w:t>
+            </w:r>
+          </w:p>
+        </w:tc>
+        <w:tc>
+          <w:tcPr>
+            <w:tcW w:w="2124" w:type="dxa"/>
+            <w:vAlign w:val="center"/>
+          </w:tcPr>
+          <w:p>
+            <w:pPr>
+              <w:jc w:val="center"/>
+              <w:cnfStyle w:val="000000000000" w:firstRow="0" w:lastRow="0" w:firstColumn="0" w:lastColumn="0" w:oddVBand="0" w:evenVBand="0" w:oddHBand="0" w:evenHBand="0" w:firstRowFirstColumn="0" w:firstRowLastColumn="0" w:lastRowFirstColumn="0" w:lastRowLastColumn="0"/>
+            </w:pPr>
+            <w:r>
+              <w:t xml:space="preserve">1</w:t>
+            </w:r>
+            <w:proofErr w:type="spellStart"/>
+            <w:r>
+              <w:t/>
+            </w:r>
+            <w:proofErr w:type="spellEnd"/>
+            <w:r>
+              <w:t xml:space="preserve"> hrs.</w:t>
+            </w:r>
+          </w:p>
+        </w:tc>
+        <w:tc>
+          <w:tcPr>
+            <w:tcW w:w="2009" w:type="dxa"/>
+            <w:vAlign w:val="center"/>
+          </w:tcPr>
+          <w:p>
+            <w:pPr>
+              <w:jc w:val="center"/>
+              <w:cnfStyle w:val="000000000000" w:firstRow="0" w:lastRow="0" w:firstColumn="0" w:lastColumn="0" w:oddVBand="0" w:evenVBand="0" w:oddHBand="0" w:evenHBand="0" w:firstRowFirstColumn="0" w:firstRowLastColumn="0" w:lastRowFirstColumn="0" w:lastRowLastColumn="0"/>
+            </w:pPr>
+            <w:r>
+              <w:t xml:space="preserve">Lab 1</w:t>
+            </w:r>
+          </w:p>
+        </w:tc>
+        <w:tc>
+          <w:tcPr>
+            <w:tcW w:w="1428" w:type="dxa"/>
+            <w:vAlign w:val="center"/>
+          </w:tcPr>
+          <w:p>
+            <w:pPr>
+              <w:jc w:val="center"/>
+              <w:cnfStyle w:val="000000000000" w:firstRow="0" w:lastRow="0" w:firstColumn="0" w:lastColumn="0" w:oddVBand="0" w:evenVBand="0" w:oddHBand="0" w:evenHBand="0" w:firstRowFirstColumn="0" w:firstRowLastColumn="0" w:lastRowFirstColumn="0" w:lastRowLastColumn="0"/>
+            </w:pPr>
+            <w:r>
+              <w:t xml:space="preserve">1</w:t>
+            </w:r>
+          </w:p>
+        </w:tc>
+        <w:tc>
+          <w:tcPr>
+            <w:tcW w:w="1428" w:type="dxa"/>
+            <w:vAlign w:val="center"/>
+          </w:tcPr>
+          <w:p>
+            <w:pPr>
+              <w:jc w:val="center"/>
+              <w:cnfStyle w:val="000000000000" w:firstRow="0" w:lastRow="0" w:firstColumn="0" w:lastColumn="0" w:oddVBand="0" w:evenVBand="0" w:oddHBand="0" w:evenHBand="0" w:firstRowFirstColumn="0" w:firstRowLastColumn="0" w:lastRowFirstColumn="0" w:lastRowLastColumn="0"/>
+            </w:pPr>
+            <w:r>
+              <w:t xml:space="preserve">0</w:t>
+            </w:r>
+            <w:r>
+              <w:t/>
+            </w:r>
+          </w:p>
+        </w:tc>
+      </w:tr>
+      <w:tr>
+        <w:trPr>
+          <w:trHeight w:val="696"/>
+        </w:trPr>
+        <w:tc>
+          <w:tcPr>
+            <w:cnfStyle w:val="001000000000" w:firstRow="0" w:lastRow="0" w:firstColumn="1" w:lastColumn="0" w:oddVBand="0" w:evenVBand="0" w:oddHBand="0" w:evenHBand="0" w:firstRowFirstColumn="0" w:firstRowLastColumn="0" w:lastRowFirstColumn="0" w:lastRowLastColumn="0"/>
+            <w:tcW w:w="2469" w:type="dxa"/>
+            <w:vAlign w:val="center"/>
+          </w:tcPr>
+          <w:p>
+            <w:pPr>
+              <w:jc w:val="center"/>
+              <w:rPr>
+                <w:b w:val="0"/>
+                <w:bCs w:val="0"/>
+              </w:rPr>
+            </w:pPr>
+            <w:r>
+              <w:rPr>
+                <w:b w:val="0"/>
+                <w:bCs w:val="0"/>
+              </w:rPr>
+              <w:t/>
+            </w:r>
+            <w:proofErr w:type="gramStart"/>
+            <w:r>
+              <w:rPr>
+                <w:b w:val="0"/>
+                <w:bCs w:val="0"/>
+              </w:rPr>
+              <w:t xml:space="preserve">Dizon, Sean Niel S.</w:t>
+            </w:r>
+            <w:proofErr w:type="gramEnd"/>
+            <w:r>
+              <w:rPr>
+                <w:b w:val="0"/>
+                <w:bCs w:val="0"/>
+              </w:rPr>
+              <w:t/>
+            </w:r>
+          </w:p>
+        </w:tc>
+        <w:tc>
+          <w:tcPr>
+            <w:tcW w:w="1624" w:type="dxa"/>
+            <w:vAlign w:val="center"/>
+          </w:tcPr>
+          <w:p>
+            <w:pPr>
+              <w:jc w:val="center"/>
+              <w:cnfStyle w:val="000000000000" w:firstRow="0" w:lastRow="0" w:firstColumn="0" w:lastColumn="0" w:oddVBand="0" w:evenVBand="0" w:oddHBand="0" w:evenHBand="0" w:firstRowFirstColumn="0" w:firstRowLastColumn="0" w:lastRowFirstColumn="0" w:lastRowLastColumn="0"/>
+            </w:pPr>
+            <w:r>
+              <w:t xml:space="preserve">IT 214</w:t>
+            </w:r>
+            <w:proofErr w:type="spellStart"/>
+            <w:r>
+              <w:t/>
+            </w:r>
+            <w:proofErr w:type="spellEnd"/>
+            <w:r>
+              <w:t/>
+            </w:r>
+          </w:p>
+        </w:tc>
+        <w:tc>
+          <w:tcPr>
+            <w:tcW w:w="2352" w:type="dxa"/>
+            <w:vAlign w:val="center"/>
+          </w:tcPr>
+          <w:p>
+            <w:pPr>
+              <w:jc w:val="center"/>
+              <w:cnfStyle w:val="000000000000" w:firstRow="0" w:lastRow="0" w:firstColumn="0" w:lastColumn="0" w:oddVBand="0" w:evenVBand="0" w:oddHBand="0" w:evenHBand="0" w:firstRowFirstColumn="0" w:firstRowLastColumn="0" w:lastRowFirstColumn="0" w:lastRowLastColumn="0"/>
+            </w:pPr>
+            <w:r>
+              <w:t xml:space="preserve">Web Systems and Technologies</w:t>
+            </w:r>
+            <w:proofErr w:type="spellStart"/>
+            <w:r>
+              <w:t/>
+            </w:r>
+            <w:proofErr w:type="spellEnd"/>
+            <w:r>
+              <w:t/>
+            </w:r>
+          </w:p>
+        </w:tc>
+        <w:tc>
+          <w:tcPr>
+            <w:tcW w:w="1954" w:type="dxa"/>
+            <w:vAlign w:val="center"/>
+          </w:tcPr>
+          <w:p>
+            <w:pPr>
+              <w:jc w:val="center"/>
+              <w:cnfStyle w:val="000000000000" w:firstRow="0" w:lastRow="0" w:firstColumn="0" w:lastColumn="0" w:oddVBand="0" w:evenVBand="0" w:oddHBand="0" w:evenHBand="0" w:firstRowFirstColumn="0" w:firstRowLastColumn="0" w:lastRowFirstColumn="0" w:lastRowLastColumn="0"/>
+            </w:pPr>
+            <w:r>
+              <w:t xml:space="preserve">0</w:t>
+            </w:r>
+            <w:proofErr w:type="spellStart"/>
+            <w:r>
+              <w:t/>
+            </w:r>
+            <w:proofErr w:type="spellEnd"/>
+            <w:r>
+              <w:t/>
+            </w:r>
+            <w:r>
+              <w:t xml:space="preserve"> hrs.</w:t>
+            </w:r>
+          </w:p>
+        </w:tc>
+        <w:tc>
+          <w:tcPr>
+            <w:tcW w:w="2124" w:type="dxa"/>
+            <w:vAlign w:val="center"/>
+          </w:tcPr>
+          <w:p>
+            <w:pPr>
+              <w:jc w:val="center"/>
+              <w:cnfStyle w:val="000000000000" w:firstRow="0" w:lastRow="0" w:firstColumn="0" w:lastColumn="0" w:oddVBand="0" w:evenVBand="0" w:oddHBand="0" w:evenHBand="0" w:firstRowFirstColumn="0" w:firstRowLastColumn="0" w:lastRowFirstColumn="0" w:lastRowLastColumn="0"/>
+            </w:pPr>
+            <w:r>
+              <w:t xml:space="preserve">1</w:t>
+            </w:r>
+            <w:proofErr w:type="spellStart"/>
+            <w:r>
+              <w:t/>
+            </w:r>
+            <w:proofErr w:type="spellEnd"/>
+            <w:r>
+              <w:t xml:space="preserve"> hrs.</w:t>
+            </w:r>
+          </w:p>
+        </w:tc>
+        <w:tc>
+          <w:tcPr>
+            <w:tcW w:w="2009" w:type="dxa"/>
+            <w:vAlign w:val="center"/>
+          </w:tcPr>
+          <w:p>
+            <w:pPr>
+              <w:jc w:val="center"/>
+              <w:cnfStyle w:val="000000000000" w:firstRow="0" w:lastRow="0" w:firstColumn="0" w:lastColumn="0" w:oddVBand="0" w:evenVBand="0" w:oddHBand="0" w:evenHBand="0" w:firstRowFirstColumn="0" w:firstRowLastColumn="0" w:lastRowFirstColumn="0" w:lastRowLastColumn="0"/>
+            </w:pPr>
+            <w:r>
+              <w:t xml:space="preserve">Lab 1</w:t>
+            </w:r>
+          </w:p>
+        </w:tc>
+        <w:tc>
+          <w:tcPr>
+            <w:tcW w:w="1428" w:type="dxa"/>
+            <w:vAlign w:val="center"/>
+          </w:tcPr>
+          <w:p>
+            <w:pPr>
+              <w:jc w:val="center"/>
+              <w:cnfStyle w:val="000000000000" w:firstRow="0" w:lastRow="0" w:firstColumn="0" w:lastColumn="0" w:oddVBand="0" w:evenVBand="0" w:oddHBand="0" w:evenHBand="0" w:firstRowFirstColumn="0" w:firstRowLastColumn="0" w:lastRowFirstColumn="0" w:lastRowLastColumn="0"/>
+            </w:pPr>
+            <w:r>
+              <w:t xml:space="preserve">1</w:t>
+            </w:r>
+          </w:p>
+        </w:tc>
+        <w:tc>
+          <w:tcPr>
+            <w:tcW w:w="1428" w:type="dxa"/>
+            <w:vAlign w:val="center"/>
+          </w:tcPr>
+          <w:p>
+            <w:pPr>
+              <w:jc w:val="center"/>
+              <w:cnfStyle w:val="000000000000" w:firstRow="0" w:lastRow="0" w:firstColumn="0" w:lastColumn="0" w:oddVBand="0" w:evenVBand="0" w:oddHBand="0" w:evenHBand="0" w:firstRowFirstColumn="0" w:firstRowLastColumn="0" w:lastRowFirstColumn="0" w:lastRowLastColumn="0"/>
+            </w:pPr>
+            <w:r>
+              <w:t xml:space="preserve">0</w:t>
+            </w:r>
+            <w:r>
+              <w:t/>
             </w:r>
           </w:p>
         </w:tc>

</xml_diff>

<commit_message>
Initial commit: EduVision face recognition system with zero-lag streaming
</commit_message>
<xml_diff>
--- a/backend/src/generated/MonthlyDepartmentReport.docx
+++ b/backend/src/generated/MonthlyDepartmentReport.docx
@@ -28,7 +28,7 @@
           <w:sz w:val="28"/>
           <w:szCs w:val="28"/>
         </w:rPr>
-        <w:t xml:space="preserve"> Attendance Report (All Months All Years</w:t>
+        <w:t xml:space="preserve"> Attendance Report (November 2025</w:t>
       </w:r>
       <w:proofErr w:type="spellStart"/>
       <w:r>
@@ -245,7 +245,7 @@
                 <w:b w:val="0"/>
                 <w:bCs w:val="0"/>
               </w:rPr>
-              <w:t xml:space="preserve">Dizon, Sean Niel S.</w:t>
+              <w:t xml:space="preserve">Doe, John P.</w:t>
             </w:r>
             <w:proofErr w:type="gramEnd"/>
             <w:r>
@@ -268,7 +268,7 @@
               <w:cnfStyle w:val="000000000000" w:firstRow="0" w:lastRow="0" w:firstColumn="0" w:lastColumn="0" w:oddVBand="0" w:evenVBand="0" w:oddHBand="0" w:evenHBand="0" w:firstRowFirstColumn="0" w:firstRowLastColumn="0" w:lastRowFirstColumn="0" w:lastRowLastColumn="0"/>
             </w:pPr>
             <w:r>
-              <w:t xml:space="preserve">IT 102</w:t>
+              <w:t xml:space="preserve">IT 214</w:t>
             </w:r>
             <w:proofErr w:type="spellStart"/>
             <w:r>
@@ -291,7 +291,7 @@
               <w:cnfStyle w:val="000000000000" w:firstRow="0" w:lastRow="0" w:firstColumn="0" w:lastColumn="0" w:oddVBand="0" w:evenVBand="0" w:oddHBand="0" w:evenHBand="0" w:firstRowFirstColumn="0" w:firstRowLastColumn="0" w:lastRowFirstColumn="0" w:lastRowLastColumn="0"/>
             </w:pPr>
             <w:r>
-              <w:t xml:space="preserve">Computer Programming 2</w:t>
+              <w:t xml:space="preserve">Web Systems and Technologies</w:t>
             </w:r>
             <w:proofErr w:type="spellStart"/>
             <w:r>
@@ -340,7 +340,7 @@
               <w:cnfStyle w:val="000000000000" w:firstRow="0" w:lastRow="0" w:firstColumn="0" w:lastColumn="0" w:oddVBand="0" w:evenVBand="0" w:oddHBand="0" w:evenHBand="0" w:firstRowFirstColumn="0" w:firstRowLastColumn="0" w:lastRowFirstColumn="0" w:lastRowLastColumn="0"/>
             </w:pPr>
             <w:r>
-              <w:t xml:space="preserve">1</w:t>
+              <w:t xml:space="preserve">8</w:t>
             </w:r>
             <w:proofErr w:type="spellStart"/>
             <w:r>
@@ -378,7 +378,7 @@
               <w:cnfStyle w:val="000000000000" w:firstRow="0" w:lastRow="0" w:firstColumn="0" w:lastColumn="0" w:oddVBand="0" w:evenVBand="0" w:oddHBand="0" w:evenHBand="0" w:firstRowFirstColumn="0" w:firstRowLastColumn="0" w:lastRowFirstColumn="0" w:lastRowLastColumn="0"/>
             </w:pPr>
             <w:r>
-              <w:t xml:space="preserve">1</w:t>
+              <w:t xml:space="preserve">2</w:t>
             </w:r>
           </w:p>
         </w:tc>
@@ -393,7 +393,7 @@
               <w:cnfStyle w:val="000000000000" w:firstRow="0" w:lastRow="0" w:firstColumn="0" w:lastColumn="0" w:oddVBand="0" w:evenVBand="0" w:oddHBand="0" w:evenHBand="0" w:firstRowFirstColumn="0" w:firstRowLastColumn="0" w:lastRowFirstColumn="0" w:lastRowLastColumn="0"/>
             </w:pPr>
             <w:r>
-              <w:t xml:space="preserve">0</w:t>
+              <w:t xml:space="preserve">2</w:t>
             </w:r>
             <w:r>
               <w:t/>
@@ -432,7 +432,7 @@
                 <w:b w:val="0"/>
                 <w:bCs w:val="0"/>
               </w:rPr>
-              <w:t xml:space="preserve">Dizon, Sean Niel S.</w:t>
+              <w:t xml:space="preserve">Doe, John P.</w:t>
             </w:r>
             <w:proofErr w:type="gramEnd"/>
             <w:r>
@@ -455,7 +455,7 @@
               <w:cnfStyle w:val="000000000000" w:firstRow="0" w:lastRow="0" w:firstColumn="0" w:lastColumn="0" w:oddVBand="0" w:evenVBand="0" w:oddHBand="0" w:evenHBand="0" w:firstRowFirstColumn="0" w:firstRowLastColumn="0" w:lastRowFirstColumn="0" w:lastRowLastColumn="0"/>
             </w:pPr>
             <w:r>
-              <w:t xml:space="preserve">IT 103</w:t>
+              <w:t xml:space="preserve">IT 112</w:t>
             </w:r>
             <w:proofErr w:type="spellStart"/>
             <w:r>
@@ -478,7 +478,7 @@
               <w:cnfStyle w:val="000000000000" w:firstRow="0" w:lastRow="0" w:firstColumn="0" w:lastColumn="0" w:oddVBand="0" w:evenVBand="0" w:oddHBand="0" w:evenHBand="0" w:firstRowFirstColumn="0" w:firstRowLastColumn="0" w:lastRowFirstColumn="0" w:lastRowLastColumn="0"/>
             </w:pPr>
             <w:r>
-              <w:t xml:space="preserve">Data Structures and Algorithms</w:t>
+              <w:t xml:space="preserve">Programming Fundamentals</w:t>
             </w:r>
             <w:proofErr w:type="spellStart"/>
             <w:r>
@@ -527,21 +527,51 @@
               <w:cnfStyle w:val="000000000000" w:firstRow="0" w:lastRow="0" w:firstColumn="0" w:lastColumn="0" w:oddVBand="0" w:evenVBand="0" w:oddHBand="0" w:evenHBand="0" w:firstRowFirstColumn="0" w:firstRowLastColumn="0" w:lastRowFirstColumn="0" w:lastRowLastColumn="0"/>
             </w:pPr>
             <w:r>
+              <w:t xml:space="preserve">4</w:t>
+            </w:r>
+            <w:proofErr w:type="spellStart"/>
+            <w:r>
+              <w:t/>
+            </w:r>
+            <w:proofErr w:type="spellEnd"/>
+            <w:r>
+              <w:t xml:space="preserve"> hrs.</w:t>
+            </w:r>
+          </w:p>
+        </w:tc>
+        <w:tc>
+          <w:tcPr>
+            <w:tcW w:w="2009" w:type="dxa"/>
+            <w:vAlign w:val="center"/>
+          </w:tcPr>
+          <w:p>
+            <w:pPr>
+              <w:jc w:val="center"/>
+              <w:cnfStyle w:val="000000000000" w:firstRow="0" w:lastRow="0" w:firstColumn="0" w:lastColumn="0" w:oddVBand="0" w:evenVBand="0" w:oddHBand="0" w:evenHBand="0" w:firstRowFirstColumn="0" w:firstRowLastColumn="0" w:lastRowFirstColumn="0" w:lastRowLastColumn="0"/>
+            </w:pPr>
+            <w:r>
+              <w:t xml:space="preserve">Lab 3</w:t>
+            </w:r>
+          </w:p>
+        </w:tc>
+        <w:tc>
+          <w:tcPr>
+            <w:tcW w:w="1428" w:type="dxa"/>
+            <w:vAlign w:val="center"/>
+          </w:tcPr>
+          <w:p>
+            <w:pPr>
+              <w:jc w:val="center"/>
+              <w:cnfStyle w:val="000000000000" w:firstRow="0" w:lastRow="0" w:firstColumn="0" w:lastColumn="0" w:oddVBand="0" w:evenVBand="0" w:oddHBand="0" w:evenHBand="0" w:firstRowFirstColumn="0" w:firstRowLastColumn="0" w:lastRowFirstColumn="0" w:lastRowLastColumn="0"/>
+            </w:pPr>
+            <w:r>
               <w:t xml:space="preserve">1</w:t>
             </w:r>
-            <w:proofErr w:type="spellStart"/>
-            <w:r>
-              <w:t/>
-            </w:r>
-            <w:proofErr w:type="spellEnd"/>
-            <w:r>
-              <w:t xml:space="preserve"> hrs.</w:t>
-            </w:r>
-          </w:p>
-        </w:tc>
-        <w:tc>
-          <w:tcPr>
-            <w:tcW w:w="2009" w:type="dxa"/>
+          </w:p>
+        </w:tc>
+        <w:tc>
+          <w:tcPr>
+            <w:tcW w:w="1428" w:type="dxa"/>
             <w:vAlign w:val="center"/>
           </w:tcPr>
           <w:p>
@@ -550,37 +580,7 @@
               <w:cnfStyle w:val="000000000000" w:firstRow="0" w:lastRow="0" w:firstColumn="0" w:lastColumn="0" w:oddVBand="0" w:evenVBand="0" w:oddHBand="0" w:evenHBand="0" w:firstRowFirstColumn="0" w:firstRowLastColumn="0" w:lastRowFirstColumn="0" w:lastRowLastColumn="0"/>
             </w:pPr>
             <w:r>
-              <w:t xml:space="preserve">Lab 1</w:t>
-            </w:r>
-          </w:p>
-        </w:tc>
-        <w:tc>
-          <w:tcPr>
-            <w:tcW w:w="1428" w:type="dxa"/>
-            <w:vAlign w:val="center"/>
-          </w:tcPr>
-          <w:p>
-            <w:pPr>
-              <w:jc w:val="center"/>
-              <w:cnfStyle w:val="000000000000" w:firstRow="0" w:lastRow="0" w:firstColumn="0" w:lastColumn="0" w:oddVBand="0" w:evenVBand="0" w:oddHBand="0" w:evenHBand="0" w:firstRowFirstColumn="0" w:firstRowLastColumn="0" w:lastRowFirstColumn="0" w:lastRowLastColumn="0"/>
-            </w:pPr>
-            <w:r>
               <w:t xml:space="preserve">1</w:t>
-            </w:r>
-          </w:p>
-        </w:tc>
-        <w:tc>
-          <w:tcPr>
-            <w:tcW w:w="1428" w:type="dxa"/>
-            <w:vAlign w:val="center"/>
-          </w:tcPr>
-          <w:p>
-            <w:pPr>
-              <w:jc w:val="center"/>
-              <w:cnfStyle w:val="000000000000" w:firstRow="0" w:lastRow="0" w:firstColumn="0" w:lastColumn="0" w:oddVBand="0" w:evenVBand="0" w:oddHBand="0" w:evenHBand="0" w:firstRowFirstColumn="0" w:firstRowLastColumn="0" w:lastRowFirstColumn="0" w:lastRowLastColumn="0"/>
-            </w:pPr>
-            <w:r>
-              <w:t xml:space="preserve">0</w:t>
             </w:r>
             <w:r>
               <w:t/>
@@ -619,7 +619,7 @@
                 <w:b w:val="0"/>
                 <w:bCs w:val="0"/>
               </w:rPr>
-              <w:t xml:space="preserve">Dizon, Sean Niel S.</w:t>
+              <w:t xml:space="preserve">Doe, John P.</w:t>
             </w:r>
             <w:proofErr w:type="gramEnd"/>
             <w:r>
@@ -642,7 +642,7 @@
               <w:cnfStyle w:val="000000000000" w:firstRow="0" w:lastRow="0" w:firstColumn="0" w:lastColumn="0" w:oddVBand="0" w:evenVBand="0" w:oddHBand="0" w:evenHBand="0" w:firstRowFirstColumn="0" w:firstRowLastColumn="0" w:lastRowFirstColumn="0" w:lastRowLastColumn="0"/>
             </w:pPr>
             <w:r>
-              <w:t xml:space="preserve">IT 104</w:t>
+              <w:t xml:space="preserve">IT 101</w:t>
             </w:r>
             <w:proofErr w:type="spellStart"/>
             <w:r>
@@ -665,7 +665,7 @@
               <w:cnfStyle w:val="000000000000" w:firstRow="0" w:lastRow="0" w:firstColumn="0" w:lastColumn="0" w:oddVBand="0" w:evenVBand="0" w:oddHBand="0" w:evenHBand="0" w:firstRowFirstColumn="0" w:firstRowLastColumn="0" w:lastRowFirstColumn="0" w:lastRowLastColumn="0"/>
             </w:pPr>
             <w:r>
-              <w:t xml:space="preserve">System Analysis and Design</w:t>
+              <w:t xml:space="preserve">Introduction to Information Technology</w:t>
             </w:r>
             <w:proofErr w:type="spellStart"/>
             <w:r>
@@ -688,7 +688,7 @@
               <w:cnfStyle w:val="000000000000" w:firstRow="0" w:lastRow="0" w:firstColumn="0" w:lastColumn="0" w:oddVBand="0" w:evenVBand="0" w:oddHBand="0" w:evenHBand="0" w:firstRowFirstColumn="0" w:firstRowLastColumn="0" w:lastRowFirstColumn="0" w:lastRowLastColumn="0"/>
             </w:pPr>
             <w:r>
-              <w:t xml:space="preserve">0</w:t>
+              <w:t xml:space="preserve">0.16666666666666666</w:t>
             </w:r>
             <w:proofErr w:type="spellStart"/>
             <w:r>
@@ -714,381 +714,7 @@
               <w:cnfStyle w:val="000000000000" w:firstRow="0" w:lastRow="0" w:firstColumn="0" w:lastColumn="0" w:oddVBand="0" w:evenVBand="0" w:oddHBand="0" w:evenHBand="0" w:firstRowFirstColumn="0" w:firstRowLastColumn="0" w:lastRowFirstColumn="0" w:lastRowLastColumn="0"/>
             </w:pPr>
             <w:r>
-              <w:t xml:space="preserve">1</w:t>
-            </w:r>
-            <w:proofErr w:type="spellStart"/>
-            <w:r>
-              <w:t/>
-            </w:r>
-            <w:proofErr w:type="spellEnd"/>
-            <w:r>
-              <w:t xml:space="preserve"> hrs.</w:t>
-            </w:r>
-          </w:p>
-        </w:tc>
-        <w:tc>
-          <w:tcPr>
-            <w:tcW w:w="2009" w:type="dxa"/>
-            <w:vAlign w:val="center"/>
-          </w:tcPr>
-          <w:p>
-            <w:pPr>
-              <w:jc w:val="center"/>
-              <w:cnfStyle w:val="000000000000" w:firstRow="0" w:lastRow="0" w:firstColumn="0" w:lastColumn="0" w:oddVBand="0" w:evenVBand="0" w:oddHBand="0" w:evenHBand="0" w:firstRowFirstColumn="0" w:firstRowLastColumn="0" w:lastRowFirstColumn="0" w:lastRowLastColumn="0"/>
-            </w:pPr>
-            <w:r>
-              <w:t xml:space="preserve">Lab 1</w:t>
-            </w:r>
-          </w:p>
-        </w:tc>
-        <w:tc>
-          <w:tcPr>
-            <w:tcW w:w="1428" w:type="dxa"/>
-            <w:vAlign w:val="center"/>
-          </w:tcPr>
-          <w:p>
-            <w:pPr>
-              <w:jc w:val="center"/>
-              <w:cnfStyle w:val="000000000000" w:firstRow="0" w:lastRow="0" w:firstColumn="0" w:lastColumn="0" w:oddVBand="0" w:evenVBand="0" w:oddHBand="0" w:evenHBand="0" w:firstRowFirstColumn="0" w:firstRowLastColumn="0" w:lastRowFirstColumn="0" w:lastRowLastColumn="0"/>
-            </w:pPr>
-            <w:r>
-              <w:t xml:space="preserve">1</w:t>
-            </w:r>
-          </w:p>
-        </w:tc>
-        <w:tc>
-          <w:tcPr>
-            <w:tcW w:w="1428" w:type="dxa"/>
-            <w:vAlign w:val="center"/>
-          </w:tcPr>
-          <w:p>
-            <w:pPr>
-              <w:jc w:val="center"/>
-              <w:cnfStyle w:val="000000000000" w:firstRow="0" w:lastRow="0" w:firstColumn="0" w:lastColumn="0" w:oddVBand="0" w:evenVBand="0" w:oddHBand="0" w:evenHBand="0" w:firstRowFirstColumn="0" w:firstRowLastColumn="0" w:lastRowFirstColumn="0" w:lastRowLastColumn="0"/>
-            </w:pPr>
-            <w:r>
-              <w:t xml:space="preserve">0</w:t>
-            </w:r>
-            <w:r>
-              <w:t/>
-            </w:r>
-          </w:p>
-        </w:tc>
-      </w:tr>
-      <w:tr>
-        <w:trPr>
-          <w:trHeight w:val="696"/>
-        </w:trPr>
-        <w:tc>
-          <w:tcPr>
-            <w:cnfStyle w:val="001000000000" w:firstRow="0" w:lastRow="0" w:firstColumn="1" w:lastColumn="0" w:oddVBand="0" w:evenVBand="0" w:oddHBand="0" w:evenHBand="0" w:firstRowFirstColumn="0" w:firstRowLastColumn="0" w:lastRowFirstColumn="0" w:lastRowLastColumn="0"/>
-            <w:tcW w:w="2469" w:type="dxa"/>
-            <w:vAlign w:val="center"/>
-          </w:tcPr>
-          <w:p>
-            <w:pPr>
-              <w:jc w:val="center"/>
-              <w:rPr>
-                <w:b w:val="0"/>
-                <w:bCs w:val="0"/>
-              </w:rPr>
-            </w:pPr>
-            <w:r>
-              <w:rPr>
-                <w:b w:val="0"/>
-                <w:bCs w:val="0"/>
-              </w:rPr>
-              <w:t/>
-            </w:r>
-            <w:proofErr w:type="gramStart"/>
-            <w:r>
-              <w:rPr>
-                <w:b w:val="0"/>
-                <w:bCs w:val="0"/>
-              </w:rPr>
-              <w:t xml:space="preserve">Dizon, Sean Niel S.</w:t>
-            </w:r>
-            <w:proofErr w:type="gramEnd"/>
-            <w:r>
-              <w:rPr>
-                <w:b w:val="0"/>
-                <w:bCs w:val="0"/>
-              </w:rPr>
-              <w:t/>
-            </w:r>
-          </w:p>
-        </w:tc>
-        <w:tc>
-          <w:tcPr>
-            <w:tcW w:w="1624" w:type="dxa"/>
-            <w:vAlign w:val="center"/>
-          </w:tcPr>
-          <w:p>
-            <w:pPr>
-              <w:jc w:val="center"/>
-              <w:cnfStyle w:val="000000000000" w:firstRow="0" w:lastRow="0" w:firstColumn="0" w:lastColumn="0" w:oddVBand="0" w:evenVBand="0" w:oddHBand="0" w:evenHBand="0" w:firstRowFirstColumn="0" w:firstRowLastColumn="0" w:lastRowFirstColumn="0" w:lastRowLastColumn="0"/>
-            </w:pPr>
-            <w:r>
-              <w:t xml:space="preserve">IT 214</w:t>
-            </w:r>
-            <w:proofErr w:type="spellStart"/>
-            <w:r>
-              <w:t/>
-            </w:r>
-            <w:proofErr w:type="spellEnd"/>
-            <w:r>
-              <w:t/>
-            </w:r>
-          </w:p>
-        </w:tc>
-        <w:tc>
-          <w:tcPr>
-            <w:tcW w:w="2352" w:type="dxa"/>
-            <w:vAlign w:val="center"/>
-          </w:tcPr>
-          <w:p>
-            <w:pPr>
-              <w:jc w:val="center"/>
-              <w:cnfStyle w:val="000000000000" w:firstRow="0" w:lastRow="0" w:firstColumn="0" w:lastColumn="0" w:oddVBand="0" w:evenVBand="0" w:oddHBand="0" w:evenHBand="0" w:firstRowFirstColumn="0" w:firstRowLastColumn="0" w:lastRowFirstColumn="0" w:lastRowLastColumn="0"/>
-            </w:pPr>
-            <w:r>
-              <w:t xml:space="preserve">Web Systems and Technologies</w:t>
-            </w:r>
-            <w:proofErr w:type="spellStart"/>
-            <w:r>
-              <w:t/>
-            </w:r>
-            <w:proofErr w:type="spellEnd"/>
-            <w:r>
-              <w:t/>
-            </w:r>
-          </w:p>
-        </w:tc>
-        <w:tc>
-          <w:tcPr>
-            <w:tcW w:w="1954" w:type="dxa"/>
-            <w:vAlign w:val="center"/>
-          </w:tcPr>
-          <w:p>
-            <w:pPr>
-              <w:jc w:val="center"/>
-              <w:cnfStyle w:val="000000000000" w:firstRow="0" w:lastRow="0" w:firstColumn="0" w:lastColumn="0" w:oddVBand="0" w:evenVBand="0" w:oddHBand="0" w:evenHBand="0" w:firstRowFirstColumn="0" w:firstRowLastColumn="0" w:lastRowFirstColumn="0" w:lastRowLastColumn="0"/>
-            </w:pPr>
-            <w:r>
-              <w:t xml:space="preserve">0</w:t>
-            </w:r>
-            <w:proofErr w:type="spellStart"/>
-            <w:r>
-              <w:t/>
-            </w:r>
-            <w:proofErr w:type="spellEnd"/>
-            <w:r>
-              <w:t/>
-            </w:r>
-            <w:r>
-              <w:t xml:space="preserve"> hrs.</w:t>
-            </w:r>
-          </w:p>
-        </w:tc>
-        <w:tc>
-          <w:tcPr>
-            <w:tcW w:w="2124" w:type="dxa"/>
-            <w:vAlign w:val="center"/>
-          </w:tcPr>
-          <w:p>
-            <w:pPr>
-              <w:jc w:val="center"/>
-              <w:cnfStyle w:val="000000000000" w:firstRow="0" w:lastRow="0" w:firstColumn="0" w:lastColumn="0" w:oddVBand="0" w:evenVBand="0" w:oddHBand="0" w:evenHBand="0" w:firstRowFirstColumn="0" w:firstRowLastColumn="0" w:lastRowFirstColumn="0" w:lastRowLastColumn="0"/>
-            </w:pPr>
-            <w:r>
-              <w:t xml:space="preserve">1</w:t>
-            </w:r>
-            <w:proofErr w:type="spellStart"/>
-            <w:r>
-              <w:t/>
-            </w:r>
-            <w:proofErr w:type="spellEnd"/>
-            <w:r>
-              <w:t xml:space="preserve"> hrs.</w:t>
-            </w:r>
-          </w:p>
-        </w:tc>
-        <w:tc>
-          <w:tcPr>
-            <w:tcW w:w="2009" w:type="dxa"/>
-            <w:vAlign w:val="center"/>
-          </w:tcPr>
-          <w:p>
-            <w:pPr>
-              <w:jc w:val="center"/>
-              <w:cnfStyle w:val="000000000000" w:firstRow="0" w:lastRow="0" w:firstColumn="0" w:lastColumn="0" w:oddVBand="0" w:evenVBand="0" w:oddHBand="0" w:evenHBand="0" w:firstRowFirstColumn="0" w:firstRowLastColumn="0" w:lastRowFirstColumn="0" w:lastRowLastColumn="0"/>
-            </w:pPr>
-            <w:r>
-              <w:t xml:space="preserve">Lab 1</w:t>
-            </w:r>
-          </w:p>
-        </w:tc>
-        <w:tc>
-          <w:tcPr>
-            <w:tcW w:w="1428" w:type="dxa"/>
-            <w:vAlign w:val="center"/>
-          </w:tcPr>
-          <w:p>
-            <w:pPr>
-              <w:jc w:val="center"/>
-              <w:cnfStyle w:val="000000000000" w:firstRow="0" w:lastRow="0" w:firstColumn="0" w:lastColumn="0" w:oddVBand="0" w:evenVBand="0" w:oddHBand="0" w:evenHBand="0" w:firstRowFirstColumn="0" w:firstRowLastColumn="0" w:lastRowFirstColumn="0" w:lastRowLastColumn="0"/>
-            </w:pPr>
-            <w:r>
-              <w:t xml:space="preserve">1</w:t>
-            </w:r>
-          </w:p>
-        </w:tc>
-        <w:tc>
-          <w:tcPr>
-            <w:tcW w:w="1428" w:type="dxa"/>
-            <w:vAlign w:val="center"/>
-          </w:tcPr>
-          <w:p>
-            <w:pPr>
-              <w:jc w:val="center"/>
-              <w:cnfStyle w:val="000000000000" w:firstRow="0" w:lastRow="0" w:firstColumn="0" w:lastColumn="0" w:oddVBand="0" w:evenVBand="0" w:oddHBand="0" w:evenHBand="0" w:firstRowFirstColumn="0" w:firstRowLastColumn="0" w:lastRowFirstColumn="0" w:lastRowLastColumn="0"/>
-            </w:pPr>
-            <w:r>
-              <w:t xml:space="preserve">0</w:t>
-            </w:r>
-            <w:r>
-              <w:t/>
-            </w:r>
-          </w:p>
-        </w:tc>
-      </w:tr>
-      <w:tr>
-        <w:trPr>
-          <w:trHeight w:val="696"/>
-        </w:trPr>
-        <w:tc>
-          <w:tcPr>
-            <w:cnfStyle w:val="001000000000" w:firstRow="0" w:lastRow="0" w:firstColumn="1" w:lastColumn="0" w:oddVBand="0" w:evenVBand="0" w:oddHBand="0" w:evenHBand="0" w:firstRowFirstColumn="0" w:firstRowLastColumn="0" w:lastRowFirstColumn="0" w:lastRowLastColumn="0"/>
-            <w:tcW w:w="2469" w:type="dxa"/>
-            <w:vAlign w:val="center"/>
-          </w:tcPr>
-          <w:p>
-            <w:pPr>
-              <w:jc w:val="center"/>
-              <w:rPr>
-                <w:b w:val="0"/>
-                <w:bCs w:val="0"/>
-              </w:rPr>
-            </w:pPr>
-            <w:r>
-              <w:rPr>
-                <w:b w:val="0"/>
-                <w:bCs w:val="0"/>
-              </w:rPr>
-              <w:t/>
-            </w:r>
-            <w:proofErr w:type="gramStart"/>
-            <w:r>
-              <w:rPr>
-                <w:b w:val="0"/>
-                <w:bCs w:val="0"/>
-              </w:rPr>
-              <w:t xml:space="preserve">Dizon, Sean Niel S.</w:t>
-            </w:r>
-            <w:proofErr w:type="gramEnd"/>
-            <w:r>
-              <w:rPr>
-                <w:b w:val="0"/>
-                <w:bCs w:val="0"/>
-              </w:rPr>
-              <w:t/>
-            </w:r>
-          </w:p>
-        </w:tc>
-        <w:tc>
-          <w:tcPr>
-            <w:tcW w:w="1624" w:type="dxa"/>
-            <w:vAlign w:val="center"/>
-          </w:tcPr>
-          <w:p>
-            <w:pPr>
-              <w:jc w:val="center"/>
-              <w:cnfStyle w:val="000000000000" w:firstRow="0" w:lastRow="0" w:firstColumn="0" w:lastColumn="0" w:oddVBand="0" w:evenVBand="0" w:oddHBand="0" w:evenHBand="0" w:firstRowFirstColumn="0" w:firstRowLastColumn="0" w:lastRowFirstColumn="0" w:lastRowLastColumn="0"/>
-            </w:pPr>
-            <w:r>
-              <w:t xml:space="preserve">IT 214</w:t>
-            </w:r>
-            <w:proofErr w:type="spellStart"/>
-            <w:r>
-              <w:t/>
-            </w:r>
-            <w:proofErr w:type="spellEnd"/>
-            <w:r>
-              <w:t/>
-            </w:r>
-          </w:p>
-        </w:tc>
-        <w:tc>
-          <w:tcPr>
-            <w:tcW w:w="2352" w:type="dxa"/>
-            <w:vAlign w:val="center"/>
-          </w:tcPr>
-          <w:p>
-            <w:pPr>
-              <w:jc w:val="center"/>
-              <w:cnfStyle w:val="000000000000" w:firstRow="0" w:lastRow="0" w:firstColumn="0" w:lastColumn="0" w:oddVBand="0" w:evenVBand="0" w:oddHBand="0" w:evenHBand="0" w:firstRowFirstColumn="0" w:firstRowLastColumn="0" w:lastRowFirstColumn="0" w:lastRowLastColumn="0"/>
-            </w:pPr>
-            <w:r>
-              <w:t xml:space="preserve">Web Systems and Technologies</w:t>
-            </w:r>
-            <w:proofErr w:type="spellStart"/>
-            <w:r>
-              <w:t/>
-            </w:r>
-            <w:proofErr w:type="spellEnd"/>
-            <w:r>
-              <w:t/>
-            </w:r>
-          </w:p>
-        </w:tc>
-        <w:tc>
-          <w:tcPr>
-            <w:tcW w:w="1954" w:type="dxa"/>
-            <w:vAlign w:val="center"/>
-          </w:tcPr>
-          <w:p>
-            <w:pPr>
-              <w:jc w:val="center"/>
-              <w:cnfStyle w:val="000000000000" w:firstRow="0" w:lastRow="0" w:firstColumn="0" w:lastColumn="0" w:oddVBand="0" w:evenVBand="0" w:oddHBand="0" w:evenHBand="0" w:firstRowFirstColumn="0" w:firstRowLastColumn="0" w:lastRowFirstColumn="0" w:lastRowLastColumn="0"/>
-            </w:pPr>
-            <w:r>
-              <w:t xml:space="preserve">0</w:t>
-            </w:r>
-            <w:proofErr w:type="spellStart"/>
-            <w:r>
-              <w:t/>
-            </w:r>
-            <w:proofErr w:type="spellEnd"/>
-            <w:r>
-              <w:t/>
-            </w:r>
-            <w:r>
-              <w:t xml:space="preserve"> hrs.</w:t>
-            </w:r>
-          </w:p>
-        </w:tc>
-        <w:tc>
-          <w:tcPr>
-            <w:tcW w:w="2124" w:type="dxa"/>
-            <w:vAlign w:val="center"/>
-          </w:tcPr>
-          <w:p>
-            <w:pPr>
-              <w:jc w:val="center"/>
-              <w:cnfStyle w:val="000000000000" w:firstRow="0" w:lastRow="0" w:firstColumn="0" w:lastColumn="0" w:oddVBand="0" w:evenVBand="0" w:oddHBand="0" w:evenHBand="0" w:firstRowFirstColumn="0" w:firstRowLastColumn="0" w:lastRowFirstColumn="0" w:lastRowLastColumn="0"/>
-            </w:pPr>
-            <w:r>
-              <w:t xml:space="preserve">1</w:t>
+              <w:t xml:space="preserve">6</w:t>
             </w:r>
             <w:proofErr w:type="spellStart"/>
             <w:r>

</xml_diff>

<commit_message>
Optimize face detection and rendering performance
- Increased recognition threshold to 0.38 for better accuracy
- Optimized Python face detection: removed unnecessary checks, direct assignments
- Optimized frontend rendering: color grouping, batch operations, reduced state updates
- Optimized WebSocket frame sending: pre-allocated buffers, minimal JSON operations
- Improved canvas rendering performance with color-based batching
- Reduced logging frequency for better performance
- Optimized name comparison logic (removed JSON.stringify)
- Enhanced GPU batch processing for multiple faces
</commit_message>
<xml_diff>
--- a/backend/src/generated/MonthlyDepartmentReport.docx
+++ b/backend/src/generated/MonthlyDepartmentReport.docx
@@ -28,7 +28,7 @@
           <w:sz w:val="28"/>
           <w:szCs w:val="28"/>
         </w:rPr>
-        <w:t xml:space="preserve"> Attendance Report (November 2025</w:t>
+        <w:t xml:space="preserve"> Attendance Report (December 2025</w:t>
       </w:r>
       <w:proofErr w:type="spellStart"/>
       <w:r>
@@ -245,7 +245,7 @@
                 <w:b w:val="0"/>
                 <w:bCs w:val="0"/>
               </w:rPr>
-              <w:t xml:space="preserve">Doe, John P.</w:t>
+              <w:t xml:space="preserve">Daniel, adrian</w:t>
             </w:r>
             <w:proofErr w:type="gramEnd"/>
             <w:r>
@@ -268,7 +268,7 @@
               <w:cnfStyle w:val="000000000000" w:firstRow="0" w:lastRow="0" w:firstColumn="0" w:lastColumn="0" w:oddVBand="0" w:evenVBand="0" w:oddHBand="0" w:evenHBand="0" w:firstRowFirstColumn="0" w:firstRowLastColumn="0" w:lastRowFirstColumn="0" w:lastRowLastColumn="0"/>
             </w:pPr>
             <w:r>
-              <w:t xml:space="preserve">IT 214</w:t>
+              <w:t xml:space="preserve">IT 101</w:t>
             </w:r>
             <w:proofErr w:type="spellStart"/>
             <w:r>
@@ -291,7 +291,7 @@
               <w:cnfStyle w:val="000000000000" w:firstRow="0" w:lastRow="0" w:firstColumn="0" w:lastColumn="0" w:oddVBand="0" w:evenVBand="0" w:oddHBand="0" w:evenHBand="0" w:firstRowFirstColumn="0" w:firstRowLastColumn="0" w:lastRowFirstColumn="0" w:lastRowLastColumn="0"/>
             </w:pPr>
             <w:r>
-              <w:t xml:space="preserve">Web Systems and Technologies</w:t>
+              <w:t xml:space="preserve">Introduction to Information Technology</w:t>
             </w:r>
             <w:proofErr w:type="spellStart"/>
             <w:r>
@@ -314,7 +314,7 @@
               <w:cnfStyle w:val="000000000000" w:firstRow="0" w:lastRow="0" w:firstColumn="0" w:lastColumn="0" w:oddVBand="0" w:evenVBand="0" w:oddHBand="0" w:evenHBand="0" w:firstRowFirstColumn="0" w:firstRowLastColumn="0" w:lastRowFirstColumn="0" w:lastRowLastColumn="0"/>
             </w:pPr>
             <w:r>
-              <w:t xml:space="preserve">0</w:t>
+              <w:t xml:space="preserve">0.1</w:t>
             </w:r>
             <w:proofErr w:type="spellStart"/>
             <w:r>
@@ -340,7 +340,7 @@
               <w:cnfStyle w:val="000000000000" w:firstRow="0" w:lastRow="0" w:firstColumn="0" w:lastColumn="0" w:oddVBand="0" w:evenVBand="0" w:oddHBand="0" w:evenHBand="0" w:firstRowFirstColumn="0" w:firstRowLastColumn="0" w:lastRowFirstColumn="0" w:lastRowLastColumn="0"/>
             </w:pPr>
             <w:r>
-              <w:t xml:space="preserve">8</w:t>
+              <w:t xml:space="preserve">0.6666666666666666</w:t>
             </w:r>
             <w:proofErr w:type="spellStart"/>
             <w:r>
@@ -363,7 +363,7 @@
               <w:cnfStyle w:val="000000000000" w:firstRow="0" w:lastRow="0" w:firstColumn="0" w:lastColumn="0" w:oddVBand="0" w:evenVBand="0" w:oddHBand="0" w:evenHBand="0" w:firstRowFirstColumn="0" w:firstRowLastColumn="0" w:lastRowFirstColumn="0" w:lastRowLastColumn="0"/>
             </w:pPr>
             <w:r>
-              <w:t xml:space="preserve">Lab 1</w:t>
+              <w:t xml:space="preserve">Lab 2</w:t>
             </w:r>
           </w:p>
         </w:tc>
@@ -378,7 +378,7 @@
               <w:cnfStyle w:val="000000000000" w:firstRow="0" w:lastRow="0" w:firstColumn="0" w:lastColumn="0" w:oddVBand="0" w:evenVBand="0" w:oddHBand="0" w:evenHBand="0" w:firstRowFirstColumn="0" w:firstRowLastColumn="0" w:lastRowFirstColumn="0" w:lastRowLastColumn="0"/>
             </w:pPr>
             <w:r>
-              <w:t xml:space="preserve">2</w:t>
+              <w:t xml:space="preserve">0</w:t>
             </w:r>
           </w:p>
         </w:tc>
@@ -393,7 +393,7 @@
               <w:cnfStyle w:val="000000000000" w:firstRow="0" w:lastRow="0" w:firstColumn="0" w:lastColumn="0" w:oddVBand="0" w:evenVBand="0" w:oddHBand="0" w:evenHBand="0" w:firstRowFirstColumn="0" w:firstRowLastColumn="0" w:lastRowFirstColumn="0" w:lastRowLastColumn="0"/>
             </w:pPr>
             <w:r>
-              <w:t xml:space="preserve">2</w:t>
+              <w:t xml:space="preserve">0</w:t>
             </w:r>
             <w:r>
               <w:t/>
@@ -432,7 +432,7 @@
                 <w:b w:val="0"/>
                 <w:bCs w:val="0"/>
               </w:rPr>
-              <w:t xml:space="preserve">Doe, John P.</w:t>
+              <w:t xml:space="preserve">Efondo, Allen</w:t>
             </w:r>
             <w:proofErr w:type="gramEnd"/>
             <w:r>
@@ -455,7 +455,7 @@
               <w:cnfStyle w:val="000000000000" w:firstRow="0" w:lastRow="0" w:firstColumn="0" w:lastColumn="0" w:oddVBand="0" w:evenVBand="0" w:oddHBand="0" w:evenHBand="0" w:firstRowFirstColumn="0" w:firstRowLastColumn="0" w:lastRowFirstColumn="0" w:lastRowLastColumn="0"/>
             </w:pPr>
             <w:r>
-              <w:t xml:space="preserve">IT 112</w:t>
+              <w:t xml:space="preserve">IT 214</w:t>
             </w:r>
             <w:proofErr w:type="spellStart"/>
             <w:r>
@@ -478,7 +478,7 @@
               <w:cnfStyle w:val="000000000000" w:firstRow="0" w:lastRow="0" w:firstColumn="0" w:lastColumn="0" w:oddVBand="0" w:evenVBand="0" w:oddHBand="0" w:evenHBand="0" w:firstRowFirstColumn="0" w:firstRowLastColumn="0" w:lastRowFirstColumn="0" w:lastRowLastColumn="0"/>
             </w:pPr>
             <w:r>
-              <w:t xml:space="preserve">Programming Fundamentals</w:t>
+              <w:t xml:space="preserve">Web Systems and Technologies</w:t>
             </w:r>
             <w:proofErr w:type="spellStart"/>
             <w:r>
@@ -501,7 +501,7 @@
               <w:cnfStyle w:val="000000000000" w:firstRow="0" w:lastRow="0" w:firstColumn="0" w:lastColumn="0" w:oddVBand="0" w:evenVBand="0" w:oddHBand="0" w:evenHBand="0" w:firstRowFirstColumn="0" w:firstRowLastColumn="0" w:lastRowFirstColumn="0" w:lastRowLastColumn="0"/>
             </w:pPr>
             <w:r>
-              <w:t xml:space="preserve">0</w:t>
+              <w:t xml:space="preserve">1.1666666666666667</w:t>
             </w:r>
             <w:proofErr w:type="spellStart"/>
             <w:r>
@@ -527,7 +527,7 @@
               <w:cnfStyle w:val="000000000000" w:firstRow="0" w:lastRow="0" w:firstColumn="0" w:lastColumn="0" w:oddVBand="0" w:evenVBand="0" w:oddHBand="0" w:evenHBand="0" w:firstRowFirstColumn="0" w:firstRowLastColumn="0" w:lastRowFirstColumn="0" w:lastRowLastColumn="0"/>
             </w:pPr>
             <w:r>
-              <w:t xml:space="preserve">4</w:t>
+              <w:t xml:space="preserve">5</w:t>
             </w:r>
             <w:proofErr w:type="spellStart"/>
             <w:r>
@@ -550,7 +550,7 @@
               <w:cnfStyle w:val="000000000000" w:firstRow="0" w:lastRow="0" w:firstColumn="0" w:lastColumn="0" w:oddVBand="0" w:evenVBand="0" w:oddHBand="0" w:evenHBand="0" w:firstRowFirstColumn="0" w:firstRowLastColumn="0" w:lastRowFirstColumn="0" w:lastRowLastColumn="0"/>
             </w:pPr>
             <w:r>
-              <w:t xml:space="preserve">Lab 3</w:t>
+              <w:t xml:space="preserve">Lab 1</w:t>
             </w:r>
           </w:p>
         </w:tc>
@@ -565,194 +565,7 @@
               <w:cnfStyle w:val="000000000000" w:firstRow="0" w:lastRow="0" w:firstColumn="0" w:lastColumn="0" w:oddVBand="0" w:evenVBand="0" w:oddHBand="0" w:evenHBand="0" w:firstRowFirstColumn="0" w:firstRowLastColumn="0" w:lastRowFirstColumn="0" w:lastRowLastColumn="0"/>
             </w:pPr>
             <w:r>
-              <w:t xml:space="preserve">1</w:t>
-            </w:r>
-          </w:p>
-        </w:tc>
-        <w:tc>
-          <w:tcPr>
-            <w:tcW w:w="1428" w:type="dxa"/>
-            <w:vAlign w:val="center"/>
-          </w:tcPr>
-          <w:p>
-            <w:pPr>
-              <w:jc w:val="center"/>
-              <w:cnfStyle w:val="000000000000" w:firstRow="0" w:lastRow="0" w:firstColumn="0" w:lastColumn="0" w:oddVBand="0" w:evenVBand="0" w:oddHBand="0" w:evenHBand="0" w:firstRowFirstColumn="0" w:firstRowLastColumn="0" w:lastRowFirstColumn="0" w:lastRowLastColumn="0"/>
-            </w:pPr>
-            <w:r>
-              <w:t xml:space="preserve">1</w:t>
-            </w:r>
-            <w:r>
-              <w:t/>
-            </w:r>
-          </w:p>
-        </w:tc>
-      </w:tr>
-      <w:tr>
-        <w:trPr>
-          <w:trHeight w:val="696"/>
-        </w:trPr>
-        <w:tc>
-          <w:tcPr>
-            <w:cnfStyle w:val="001000000000" w:firstRow="0" w:lastRow="0" w:firstColumn="1" w:lastColumn="0" w:oddVBand="0" w:evenVBand="0" w:oddHBand="0" w:evenHBand="0" w:firstRowFirstColumn="0" w:firstRowLastColumn="0" w:lastRowFirstColumn="0" w:lastRowLastColumn="0"/>
-            <w:tcW w:w="2469" w:type="dxa"/>
-            <w:vAlign w:val="center"/>
-          </w:tcPr>
-          <w:p>
-            <w:pPr>
-              <w:jc w:val="center"/>
-              <w:rPr>
-                <w:b w:val="0"/>
-                <w:bCs w:val="0"/>
-              </w:rPr>
-            </w:pPr>
-            <w:r>
-              <w:rPr>
-                <w:b w:val="0"/>
-                <w:bCs w:val="0"/>
-              </w:rPr>
-              <w:t/>
-            </w:r>
-            <w:proofErr w:type="gramStart"/>
-            <w:r>
-              <w:rPr>
-                <w:b w:val="0"/>
-                <w:bCs w:val="0"/>
-              </w:rPr>
-              <w:t xml:space="preserve">Doe, John P.</w:t>
-            </w:r>
-            <w:proofErr w:type="gramEnd"/>
-            <w:r>
-              <w:rPr>
-                <w:b w:val="0"/>
-                <w:bCs w:val="0"/>
-              </w:rPr>
-              <w:t/>
-            </w:r>
-          </w:p>
-        </w:tc>
-        <w:tc>
-          <w:tcPr>
-            <w:tcW w:w="1624" w:type="dxa"/>
-            <w:vAlign w:val="center"/>
-          </w:tcPr>
-          <w:p>
-            <w:pPr>
-              <w:jc w:val="center"/>
-              <w:cnfStyle w:val="000000000000" w:firstRow="0" w:lastRow="0" w:firstColumn="0" w:lastColumn="0" w:oddVBand="0" w:evenVBand="0" w:oddHBand="0" w:evenHBand="0" w:firstRowFirstColumn="0" w:firstRowLastColumn="0" w:lastRowFirstColumn="0" w:lastRowLastColumn="0"/>
-            </w:pPr>
-            <w:r>
-              <w:t xml:space="preserve">IT 101</w:t>
-            </w:r>
-            <w:proofErr w:type="spellStart"/>
-            <w:r>
-              <w:t/>
-            </w:r>
-            <w:proofErr w:type="spellEnd"/>
-            <w:r>
-              <w:t/>
-            </w:r>
-          </w:p>
-        </w:tc>
-        <w:tc>
-          <w:tcPr>
-            <w:tcW w:w="2352" w:type="dxa"/>
-            <w:vAlign w:val="center"/>
-          </w:tcPr>
-          <w:p>
-            <w:pPr>
-              <w:jc w:val="center"/>
-              <w:cnfStyle w:val="000000000000" w:firstRow="0" w:lastRow="0" w:firstColumn="0" w:lastColumn="0" w:oddVBand="0" w:evenVBand="0" w:oddHBand="0" w:evenHBand="0" w:firstRowFirstColumn="0" w:firstRowLastColumn="0" w:lastRowFirstColumn="0" w:lastRowLastColumn="0"/>
-            </w:pPr>
-            <w:r>
-              <w:t xml:space="preserve">Introduction to Information Technology</w:t>
-            </w:r>
-            <w:proofErr w:type="spellStart"/>
-            <w:r>
-              <w:t/>
-            </w:r>
-            <w:proofErr w:type="spellEnd"/>
-            <w:r>
-              <w:t/>
-            </w:r>
-          </w:p>
-        </w:tc>
-        <w:tc>
-          <w:tcPr>
-            <w:tcW w:w="1954" w:type="dxa"/>
-            <w:vAlign w:val="center"/>
-          </w:tcPr>
-          <w:p>
-            <w:pPr>
-              <w:jc w:val="center"/>
-              <w:cnfStyle w:val="000000000000" w:firstRow="0" w:lastRow="0" w:firstColumn="0" w:lastColumn="0" w:oddVBand="0" w:evenVBand="0" w:oddHBand="0" w:evenHBand="0" w:firstRowFirstColumn="0" w:firstRowLastColumn="0" w:lastRowFirstColumn="0" w:lastRowLastColumn="0"/>
-            </w:pPr>
-            <w:r>
-              <w:t xml:space="preserve">0.16666666666666666</w:t>
-            </w:r>
-            <w:proofErr w:type="spellStart"/>
-            <w:r>
-              <w:t/>
-            </w:r>
-            <w:proofErr w:type="spellEnd"/>
-            <w:r>
-              <w:t/>
-            </w:r>
-            <w:r>
-              <w:t xml:space="preserve"> hrs.</w:t>
-            </w:r>
-          </w:p>
-        </w:tc>
-        <w:tc>
-          <w:tcPr>
-            <w:tcW w:w="2124" w:type="dxa"/>
-            <w:vAlign w:val="center"/>
-          </w:tcPr>
-          <w:p>
-            <w:pPr>
-              <w:jc w:val="center"/>
-              <w:cnfStyle w:val="000000000000" w:firstRow="0" w:lastRow="0" w:firstColumn="0" w:lastColumn="0" w:oddVBand="0" w:evenVBand="0" w:oddHBand="0" w:evenHBand="0" w:firstRowFirstColumn="0" w:firstRowLastColumn="0" w:lastRowFirstColumn="0" w:lastRowLastColumn="0"/>
-            </w:pPr>
-            <w:r>
-              <w:t xml:space="preserve">6</w:t>
-            </w:r>
-            <w:proofErr w:type="spellStart"/>
-            <w:r>
-              <w:t/>
-            </w:r>
-            <w:proofErr w:type="spellEnd"/>
-            <w:r>
-              <w:t xml:space="preserve"> hrs.</w:t>
-            </w:r>
-          </w:p>
-        </w:tc>
-        <w:tc>
-          <w:tcPr>
-            <w:tcW w:w="2009" w:type="dxa"/>
-            <w:vAlign w:val="center"/>
-          </w:tcPr>
-          <w:p>
-            <w:pPr>
-              <w:jc w:val="center"/>
-              <w:cnfStyle w:val="000000000000" w:firstRow="0" w:lastRow="0" w:firstColumn="0" w:lastColumn="0" w:oddVBand="0" w:evenVBand="0" w:oddHBand="0" w:evenHBand="0" w:firstRowFirstColumn="0" w:firstRowLastColumn="0" w:lastRowFirstColumn="0" w:lastRowLastColumn="0"/>
-            </w:pPr>
-            <w:r>
-              <w:t xml:space="preserve">Lab 1</w:t>
-            </w:r>
-          </w:p>
-        </w:tc>
-        <w:tc>
-          <w:tcPr>
-            <w:tcW w:w="1428" w:type="dxa"/>
-            <w:vAlign w:val="center"/>
-          </w:tcPr>
-          <w:p>
-            <w:pPr>
-              <w:jc w:val="center"/>
-              <w:cnfStyle w:val="000000000000" w:firstRow="0" w:lastRow="0" w:firstColumn="0" w:lastColumn="0" w:oddVBand="0" w:evenVBand="0" w:oddHBand="0" w:evenHBand="0" w:firstRowFirstColumn="0" w:firstRowLastColumn="0" w:lastRowFirstColumn="0" w:lastRowLastColumn="0"/>
-            </w:pPr>
-            <w:r>
-              <w:t xml:space="preserve">1</w:t>
+              <w:t xml:space="preserve">0</w:t>
             </w:r>
           </w:p>
         </w:tc>

</xml_diff>

<commit_message>
Update project files and configurations
</commit_message>
<xml_diff>
--- a/backend/src/generated/MonthlyDepartmentReport.docx
+++ b/backend/src/generated/MonthlyDepartmentReport.docx
@@ -28,7 +28,7 @@
           <w:sz w:val="28"/>
           <w:szCs w:val="28"/>
         </w:rPr>
-        <w:t xml:space="preserve"> Attendance Report (December 2025</w:t>
+        <w:t xml:space="preserve"> Attendance Report (All Dates</w:t>
       </w:r>
       <w:proofErr w:type="spellStart"/>
       <w:r>
@@ -245,7 +245,7 @@
                 <w:b w:val="0"/>
                 <w:bCs w:val="0"/>
               </w:rPr>
-              <w:t xml:space="preserve">Daniel, adrian</w:t>
+              <w:t xml:space="preserve">Portugal, Clarence</w:t>
             </w:r>
             <w:proofErr w:type="gramEnd"/>
             <w:r>
@@ -268,7 +268,7 @@
               <w:cnfStyle w:val="000000000000" w:firstRow="0" w:lastRow="0" w:firstColumn="0" w:lastColumn="0" w:oddVBand="0" w:evenVBand="0" w:oddHBand="0" w:evenHBand="0" w:firstRowFirstColumn="0" w:firstRowLastColumn="0" w:lastRowFirstColumn="0" w:lastRowLastColumn="0"/>
             </w:pPr>
             <w:r>
-              <w:t xml:space="preserve">IT 101</w:t>
+              <w:t xml:space="preserve">IT 214</w:t>
             </w:r>
             <w:proofErr w:type="spellStart"/>
             <w:r>
@@ -291,7 +291,7 @@
               <w:cnfStyle w:val="000000000000" w:firstRow="0" w:lastRow="0" w:firstColumn="0" w:lastColumn="0" w:oddVBand="0" w:evenVBand="0" w:oddHBand="0" w:evenHBand="0" w:firstRowFirstColumn="0" w:firstRowLastColumn="0" w:lastRowFirstColumn="0" w:lastRowLastColumn="0"/>
             </w:pPr>
             <w:r>
-              <w:t xml:space="preserve">Introduction to Information Technology</w:t>
+              <w:t xml:space="preserve">Web Systems and Technologies</w:t>
             </w:r>
             <w:proofErr w:type="spellStart"/>
             <w:r>
@@ -314,7 +314,7 @@
               <w:cnfStyle w:val="000000000000" w:firstRow="0" w:lastRow="0" w:firstColumn="0" w:lastColumn="0" w:oddVBand="0" w:evenVBand="0" w:oddHBand="0" w:evenHBand="0" w:firstRowFirstColumn="0" w:firstRowLastColumn="0" w:lastRowFirstColumn="0" w:lastRowLastColumn="0"/>
             </w:pPr>
             <w:r>
-              <w:t xml:space="preserve">0.1</w:t>
+              <w:t xml:space="preserve">0.7333333333333333</w:t>
             </w:r>
             <w:proofErr w:type="spellStart"/>
             <w:r>
@@ -340,7 +340,7 @@
               <w:cnfStyle w:val="000000000000" w:firstRow="0" w:lastRow="0" w:firstColumn="0" w:lastColumn="0" w:oddVBand="0" w:evenVBand="0" w:oddHBand="0" w:evenHBand="0" w:firstRowFirstColumn="0" w:firstRowLastColumn="0" w:lastRowFirstColumn="0" w:lastRowLastColumn="0"/>
             </w:pPr>
             <w:r>
-              <w:t xml:space="preserve">0.6666666666666666</w:t>
+              <w:t xml:space="preserve">12</w:t>
             </w:r>
             <w:proofErr w:type="spellStart"/>
             <w:r>
@@ -363,7 +363,7 @@
               <w:cnfStyle w:val="000000000000" w:firstRow="0" w:lastRow="0" w:firstColumn="0" w:lastColumn="0" w:oddVBand="0" w:evenVBand="0" w:oddHBand="0" w:evenHBand="0" w:firstRowFirstColumn="0" w:firstRowLastColumn="0" w:lastRowFirstColumn="0" w:lastRowLastColumn="0"/>
             </w:pPr>
             <w:r>
-              <w:t xml:space="preserve">Lab 2</w:t>
+              <w:t xml:space="preserve">Lab 1</w:t>
             </w:r>
           </w:p>
         </w:tc>
@@ -393,7 +393,7 @@
               <w:cnfStyle w:val="000000000000" w:firstRow="0" w:lastRow="0" w:firstColumn="0" w:lastColumn="0" w:oddVBand="0" w:evenVBand="0" w:oddHBand="0" w:evenHBand="0" w:firstRowFirstColumn="0" w:firstRowLastColumn="0" w:lastRowFirstColumn="0" w:lastRowLastColumn="0"/>
             </w:pPr>
             <w:r>
-              <w:t xml:space="preserve">0</w:t>
+              <w:t xml:space="preserve">1</w:t>
             </w:r>
             <w:r>
               <w:t/>
@@ -501,7 +501,7 @@
               <w:cnfStyle w:val="000000000000" w:firstRow="0" w:lastRow="0" w:firstColumn="0" w:lastColumn="0" w:oddVBand="0" w:evenVBand="0" w:oddHBand="0" w:evenHBand="0" w:firstRowFirstColumn="0" w:firstRowLastColumn="0" w:lastRowFirstColumn="0" w:lastRowLastColumn="0"/>
             </w:pPr>
             <w:r>
-              <w:t xml:space="preserve">1.1666666666666667</w:t>
+              <w:t xml:space="preserve">4.166666666666667</w:t>
             </w:r>
             <w:proofErr w:type="spellStart"/>
             <w:r>
@@ -527,7 +527,7 @@
               <w:cnfStyle w:val="000000000000" w:firstRow="0" w:lastRow="0" w:firstColumn="0" w:lastColumn="0" w:oddVBand="0" w:evenVBand="0" w:oddHBand="0" w:evenHBand="0" w:firstRowFirstColumn="0" w:firstRowLastColumn="0" w:lastRowFirstColumn="0" w:lastRowLastColumn="0"/>
             </w:pPr>
             <w:r>
-              <w:t xml:space="preserve">5</w:t>
+              <w:t xml:space="preserve">10</w:t>
             </w:r>
             <w:proofErr w:type="spellStart"/>
             <w:r>
@@ -551,6 +551,380 @@
             </w:pPr>
             <w:r>
               <w:t xml:space="preserve">Lab 1</w:t>
+            </w:r>
+          </w:p>
+        </w:tc>
+        <w:tc>
+          <w:tcPr>
+            <w:tcW w:w="1428" w:type="dxa"/>
+            <w:vAlign w:val="center"/>
+          </w:tcPr>
+          <w:p>
+            <w:pPr>
+              <w:jc w:val="center"/>
+              <w:cnfStyle w:val="000000000000" w:firstRow="0" w:lastRow="0" w:firstColumn="0" w:lastColumn="0" w:oddVBand="0" w:evenVBand="0" w:oddHBand="0" w:evenHBand="0" w:firstRowFirstColumn="0" w:firstRowLastColumn="0" w:lastRowFirstColumn="0" w:lastRowLastColumn="0"/>
+            </w:pPr>
+            <w:r>
+              <w:t xml:space="preserve">1</w:t>
+            </w:r>
+          </w:p>
+        </w:tc>
+        <w:tc>
+          <w:tcPr>
+            <w:tcW w:w="1428" w:type="dxa"/>
+            <w:vAlign w:val="center"/>
+          </w:tcPr>
+          <w:p>
+            <w:pPr>
+              <w:jc w:val="center"/>
+              <w:cnfStyle w:val="000000000000" w:firstRow="0" w:lastRow="0" w:firstColumn="0" w:lastColumn="0" w:oddVBand="0" w:evenVBand="0" w:oddHBand="0" w:evenHBand="0" w:firstRowFirstColumn="0" w:firstRowLastColumn="0" w:lastRowFirstColumn="0" w:lastRowLastColumn="0"/>
+            </w:pPr>
+            <w:r>
+              <w:t xml:space="preserve">0</w:t>
+            </w:r>
+            <w:r>
+              <w:t/>
+            </w:r>
+          </w:p>
+        </w:tc>
+      </w:tr>
+      <w:tr>
+        <w:trPr>
+          <w:trHeight w:val="696"/>
+        </w:trPr>
+        <w:tc>
+          <w:tcPr>
+            <w:cnfStyle w:val="001000000000" w:firstRow="0" w:lastRow="0" w:firstColumn="1" w:lastColumn="0" w:oddVBand="0" w:evenVBand="0" w:oddHBand="0" w:evenHBand="0" w:firstRowFirstColumn="0" w:firstRowLastColumn="0" w:lastRowFirstColumn="0" w:lastRowLastColumn="0"/>
+            <w:tcW w:w="2469" w:type="dxa"/>
+            <w:vAlign w:val="center"/>
+          </w:tcPr>
+          <w:p>
+            <w:pPr>
+              <w:jc w:val="center"/>
+              <w:rPr>
+                <w:b w:val="0"/>
+                <w:bCs w:val="0"/>
+              </w:rPr>
+            </w:pPr>
+            <w:r>
+              <w:rPr>
+                <w:b w:val="0"/>
+                <w:bCs w:val="0"/>
+              </w:rPr>
+              <w:t/>
+            </w:r>
+            <w:proofErr w:type="gramStart"/>
+            <w:r>
+              <w:rPr>
+                <w:b w:val="0"/>
+                <w:bCs w:val="0"/>
+              </w:rPr>
+              <w:t xml:space="preserve">Efondo, Allen</w:t>
+            </w:r>
+            <w:proofErr w:type="gramEnd"/>
+            <w:r>
+              <w:rPr>
+                <w:b w:val="0"/>
+                <w:bCs w:val="0"/>
+              </w:rPr>
+              <w:t/>
+            </w:r>
+          </w:p>
+        </w:tc>
+        <w:tc>
+          <w:tcPr>
+            <w:tcW w:w="1624" w:type="dxa"/>
+            <w:vAlign w:val="center"/>
+          </w:tcPr>
+          <w:p>
+            <w:pPr>
+              <w:jc w:val="center"/>
+              <w:cnfStyle w:val="000000000000" w:firstRow="0" w:lastRow="0" w:firstColumn="0" w:lastColumn="0" w:oddVBand="0" w:evenVBand="0" w:oddHBand="0" w:evenHBand="0" w:firstRowFirstColumn="0" w:firstRowLastColumn="0" w:lastRowFirstColumn="0" w:lastRowLastColumn="0"/>
+            </w:pPr>
+            <w:r>
+              <w:t xml:space="preserve">IT 214</w:t>
+            </w:r>
+            <w:proofErr w:type="spellStart"/>
+            <w:r>
+              <w:t/>
+            </w:r>
+            <w:proofErr w:type="spellEnd"/>
+            <w:r>
+              <w:t/>
+            </w:r>
+          </w:p>
+        </w:tc>
+        <w:tc>
+          <w:tcPr>
+            <w:tcW w:w="2352" w:type="dxa"/>
+            <w:vAlign w:val="center"/>
+          </w:tcPr>
+          <w:p>
+            <w:pPr>
+              <w:jc w:val="center"/>
+              <w:cnfStyle w:val="000000000000" w:firstRow="0" w:lastRow="0" w:firstColumn="0" w:lastColumn="0" w:oddVBand="0" w:evenVBand="0" w:oddHBand="0" w:evenHBand="0" w:firstRowFirstColumn="0" w:firstRowLastColumn="0" w:lastRowFirstColumn="0" w:lastRowLastColumn="0"/>
+            </w:pPr>
+            <w:r>
+              <w:t xml:space="preserve">Web Systems and Technologies</w:t>
+            </w:r>
+            <w:proofErr w:type="spellStart"/>
+            <w:r>
+              <w:t/>
+            </w:r>
+            <w:proofErr w:type="spellEnd"/>
+            <w:r>
+              <w:t/>
+            </w:r>
+          </w:p>
+        </w:tc>
+        <w:tc>
+          <w:tcPr>
+            <w:tcW w:w="1954" w:type="dxa"/>
+            <w:vAlign w:val="center"/>
+          </w:tcPr>
+          <w:p>
+            <w:pPr>
+              <w:jc w:val="center"/>
+              <w:cnfStyle w:val="000000000000" w:firstRow="0" w:lastRow="0" w:firstColumn="0" w:lastColumn="0" w:oddVBand="0" w:evenVBand="0" w:oddHBand="0" w:evenHBand="0" w:firstRowFirstColumn="0" w:firstRowLastColumn="0" w:lastRowFirstColumn="0" w:lastRowLastColumn="0"/>
+            </w:pPr>
+            <w:r>
+              <w:t xml:space="preserve">0</w:t>
+            </w:r>
+            <w:proofErr w:type="spellStart"/>
+            <w:r>
+              <w:t/>
+            </w:r>
+            <w:proofErr w:type="spellEnd"/>
+            <w:r>
+              <w:t/>
+            </w:r>
+            <w:r>
+              <w:t xml:space="preserve"> hrs.</w:t>
+            </w:r>
+          </w:p>
+        </w:tc>
+        <w:tc>
+          <w:tcPr>
+            <w:tcW w:w="2124" w:type="dxa"/>
+            <w:vAlign w:val="center"/>
+          </w:tcPr>
+          <w:p>
+            <w:pPr>
+              <w:jc w:val="center"/>
+              <w:cnfStyle w:val="000000000000" w:firstRow="0" w:lastRow="0" w:firstColumn="0" w:lastColumn="0" w:oddVBand="0" w:evenVBand="0" w:oddHBand="0" w:evenHBand="0" w:firstRowFirstColumn="0" w:firstRowLastColumn="0" w:lastRowFirstColumn="0" w:lastRowLastColumn="0"/>
+            </w:pPr>
+            <w:r>
+              <w:t xml:space="preserve">1</w:t>
+            </w:r>
+            <w:proofErr w:type="spellStart"/>
+            <w:r>
+              <w:t/>
+            </w:r>
+            <w:proofErr w:type="spellEnd"/>
+            <w:r>
+              <w:t xml:space="preserve"> hrs.</w:t>
+            </w:r>
+          </w:p>
+        </w:tc>
+        <w:tc>
+          <w:tcPr>
+            <w:tcW w:w="2009" w:type="dxa"/>
+            <w:vAlign w:val="center"/>
+          </w:tcPr>
+          <w:p>
+            <w:pPr>
+              <w:jc w:val="center"/>
+              <w:cnfStyle w:val="000000000000" w:firstRow="0" w:lastRow="0" w:firstColumn="0" w:lastColumn="0" w:oddVBand="0" w:evenVBand="0" w:oddHBand="0" w:evenHBand="0" w:firstRowFirstColumn="0" w:firstRowLastColumn="0" w:lastRowFirstColumn="0" w:lastRowLastColumn="0"/>
+            </w:pPr>
+            <w:r>
+              <w:t xml:space="preserve">Lab 1</w:t>
+            </w:r>
+          </w:p>
+        </w:tc>
+        <w:tc>
+          <w:tcPr>
+            <w:tcW w:w="1428" w:type="dxa"/>
+            <w:vAlign w:val="center"/>
+          </w:tcPr>
+          <w:p>
+            <w:pPr>
+              <w:jc w:val="center"/>
+              <w:cnfStyle w:val="000000000000" w:firstRow="0" w:lastRow="0" w:firstColumn="0" w:lastColumn="0" w:oddVBand="0" w:evenVBand="0" w:oddHBand="0" w:evenHBand="0" w:firstRowFirstColumn="0" w:firstRowLastColumn="0" w:lastRowFirstColumn="0" w:lastRowLastColumn="0"/>
+            </w:pPr>
+            <w:r>
+              <w:t xml:space="preserve">0</w:t>
+            </w:r>
+          </w:p>
+        </w:tc>
+        <w:tc>
+          <w:tcPr>
+            <w:tcW w:w="1428" w:type="dxa"/>
+            <w:vAlign w:val="center"/>
+          </w:tcPr>
+          <w:p>
+            <w:pPr>
+              <w:jc w:val="center"/>
+              <w:cnfStyle w:val="000000000000" w:firstRow="0" w:lastRow="0" w:firstColumn="0" w:lastColumn="0" w:oddVBand="0" w:evenVBand="0" w:oddHBand="0" w:evenHBand="0" w:firstRowFirstColumn="0" w:firstRowLastColumn="0" w:lastRowFirstColumn="0" w:lastRowLastColumn="0"/>
+            </w:pPr>
+            <w:r>
+              <w:t xml:space="preserve">0</w:t>
+            </w:r>
+            <w:r>
+              <w:t/>
+            </w:r>
+          </w:p>
+        </w:tc>
+      </w:tr>
+      <w:tr>
+        <w:trPr>
+          <w:trHeight w:val="696"/>
+        </w:trPr>
+        <w:tc>
+          <w:tcPr>
+            <w:cnfStyle w:val="001000000000" w:firstRow="0" w:lastRow="0" w:firstColumn="1" w:lastColumn="0" w:oddVBand="0" w:evenVBand="0" w:oddHBand="0" w:evenHBand="0" w:firstRowFirstColumn="0" w:firstRowLastColumn="0" w:lastRowFirstColumn="0" w:lastRowLastColumn="0"/>
+            <w:tcW w:w="2469" w:type="dxa"/>
+            <w:vAlign w:val="center"/>
+          </w:tcPr>
+          <w:p>
+            <w:pPr>
+              <w:jc w:val="center"/>
+              <w:rPr>
+                <w:b w:val="0"/>
+                <w:bCs w:val="0"/>
+              </w:rPr>
+            </w:pPr>
+            <w:r>
+              <w:rPr>
+                <w:b w:val="0"/>
+                <w:bCs w:val="0"/>
+              </w:rPr>
+              <w:t/>
+            </w:r>
+            <w:proofErr w:type="gramStart"/>
+            <w:r>
+              <w:rPr>
+                <w:b w:val="0"/>
+                <w:bCs w:val="0"/>
+              </w:rPr>
+              <w:t xml:space="preserve">Daniel, adrian</w:t>
+            </w:r>
+            <w:proofErr w:type="gramEnd"/>
+            <w:r>
+              <w:rPr>
+                <w:b w:val="0"/>
+                <w:bCs w:val="0"/>
+              </w:rPr>
+              <w:t/>
+            </w:r>
+          </w:p>
+        </w:tc>
+        <w:tc>
+          <w:tcPr>
+            <w:tcW w:w="1624" w:type="dxa"/>
+            <w:vAlign w:val="center"/>
+          </w:tcPr>
+          <w:p>
+            <w:pPr>
+              <w:jc w:val="center"/>
+              <w:cnfStyle w:val="000000000000" w:firstRow="0" w:lastRow="0" w:firstColumn="0" w:lastColumn="0" w:oddVBand="0" w:evenVBand="0" w:oddHBand="0" w:evenHBand="0" w:firstRowFirstColumn="0" w:firstRowLastColumn="0" w:lastRowFirstColumn="0" w:lastRowLastColumn="0"/>
+            </w:pPr>
+            <w:r>
+              <w:t xml:space="preserve">IT 101</w:t>
+            </w:r>
+            <w:proofErr w:type="spellStart"/>
+            <w:r>
+              <w:t/>
+            </w:r>
+            <w:proofErr w:type="spellEnd"/>
+            <w:r>
+              <w:t/>
+            </w:r>
+          </w:p>
+        </w:tc>
+        <w:tc>
+          <w:tcPr>
+            <w:tcW w:w="2352" w:type="dxa"/>
+            <w:vAlign w:val="center"/>
+          </w:tcPr>
+          <w:p>
+            <w:pPr>
+              <w:jc w:val="center"/>
+              <w:cnfStyle w:val="000000000000" w:firstRow="0" w:lastRow="0" w:firstColumn="0" w:lastColumn="0" w:oddVBand="0" w:evenVBand="0" w:oddHBand="0" w:evenHBand="0" w:firstRowFirstColumn="0" w:firstRowLastColumn="0" w:lastRowFirstColumn="0" w:lastRowLastColumn="0"/>
+            </w:pPr>
+            <w:r>
+              <w:t xml:space="preserve">Introduction to Information Technology</w:t>
+            </w:r>
+            <w:proofErr w:type="spellStart"/>
+            <w:r>
+              <w:t/>
+            </w:r>
+            <w:proofErr w:type="spellEnd"/>
+            <w:r>
+              <w:t/>
+            </w:r>
+          </w:p>
+        </w:tc>
+        <w:tc>
+          <w:tcPr>
+            <w:tcW w:w="1954" w:type="dxa"/>
+            <w:vAlign w:val="center"/>
+          </w:tcPr>
+          <w:p>
+            <w:pPr>
+              <w:jc w:val="center"/>
+              <w:cnfStyle w:val="000000000000" w:firstRow="0" w:lastRow="0" w:firstColumn="0" w:lastColumn="0" w:oddVBand="0" w:evenVBand="0" w:oddHBand="0" w:evenHBand="0" w:firstRowFirstColumn="0" w:firstRowLastColumn="0" w:lastRowFirstColumn="0" w:lastRowLastColumn="0"/>
+            </w:pPr>
+            <w:r>
+              <w:t xml:space="preserve">0.1</w:t>
+            </w:r>
+            <w:proofErr w:type="spellStart"/>
+            <w:r>
+              <w:t/>
+            </w:r>
+            <w:proofErr w:type="spellEnd"/>
+            <w:r>
+              <w:t/>
+            </w:r>
+            <w:r>
+              <w:t xml:space="preserve"> hrs.</w:t>
+            </w:r>
+          </w:p>
+        </w:tc>
+        <w:tc>
+          <w:tcPr>
+            <w:tcW w:w="2124" w:type="dxa"/>
+            <w:vAlign w:val="center"/>
+          </w:tcPr>
+          <w:p>
+            <w:pPr>
+              <w:jc w:val="center"/>
+              <w:cnfStyle w:val="000000000000" w:firstRow="0" w:lastRow="0" w:firstColumn="0" w:lastColumn="0" w:oddVBand="0" w:evenVBand="0" w:oddHBand="0" w:evenHBand="0" w:firstRowFirstColumn="0" w:firstRowLastColumn="0" w:lastRowFirstColumn="0" w:lastRowLastColumn="0"/>
+            </w:pPr>
+            <w:r>
+              <w:t xml:space="preserve">0.6666666666666666</w:t>
+            </w:r>
+            <w:proofErr w:type="spellStart"/>
+            <w:r>
+              <w:t/>
+            </w:r>
+            <w:proofErr w:type="spellEnd"/>
+            <w:r>
+              <w:t xml:space="preserve"> hrs.</w:t>
+            </w:r>
+          </w:p>
+        </w:tc>
+        <w:tc>
+          <w:tcPr>
+            <w:tcW w:w="2009" w:type="dxa"/>
+            <w:vAlign w:val="center"/>
+          </w:tcPr>
+          <w:p>
+            <w:pPr>
+              <w:jc w:val="center"/>
+              <w:cnfStyle w:val="000000000000" w:firstRow="0" w:lastRow="0" w:firstColumn="0" w:lastColumn="0" w:oddVBand="0" w:evenVBand="0" w:oddHBand="0" w:evenHBand="0" w:firstRowFirstColumn="0" w:firstRowLastColumn="0" w:lastRowFirstColumn="0" w:lastRowLastColumn="0"/>
+            </w:pPr>
+            <w:r>
+              <w:t xml:space="preserve">Lab 2</w:t>
             </w:r>
           </w:p>
         </w:tc>

</xml_diff>